<commit_message>
modificaciones varias. pre salida proyecto
</commit_message>
<xml_diff>
--- a/log_utils/guia_usuario.docx
+++ b/log_utils/guia_usuario.docx
@@ -9,8 +9,6 @@
           <w:lang w:val="es-ES"/>
         </w:rPr>
       </w:pPr>
-      <w:bookmarkStart w:id="0" w:name="_GoBack"/>
-      <w:bookmarkEnd w:id="0"/>
       <w:r>
         <w:rPr>
           <w:highlight w:val="yellow"/>
@@ -26,6 +24,978 @@
           <w:lang w:val="es-ES"/>
         </w:rPr>
       </w:pPr>
+      <w:r>
+        <w:rPr>
+          <w:lang w:val="es-ES"/>
+        </w:rPr>
+        <w:t>Aplicaciones Ruby para generación de informes de rendimiento</w:t>
+      </w:r>
+    </w:p>
+    <w:p>
+      <w:pPr>
+        <w:rPr>
+          <w:lang w:val="es-ES"/>
+        </w:rPr>
+      </w:pPr>
+      <w:r>
+        <w:rPr>
+          <w:lang w:val="es-ES"/>
+        </w:rPr>
+        <w:t>El rendimiento de los sistemas informáticos de la UNED es crítico para su imagen, la utilización adecuada de los recursos, y la satisfacción de los usuarios. Para controlar y mejorar ese rendimiento es imprescindible disponer de estadísticas fiables, generadas con suficiente frecuencia para detectar problemas y realizar un seguimiento adecuado.</w:t>
+      </w:r>
+    </w:p>
+    <w:p>
+      <w:pPr>
+        <w:rPr>
+          <w:lang w:val="es-ES"/>
+        </w:rPr>
+      </w:pPr>
+      <w:r>
+        <w:rPr>
+          <w:lang w:val="es-ES"/>
+        </w:rPr>
+        <w:t>Actualmente se ha desarrollado tres aplicaciones para procesar tres fuentes de información:</w:t>
+      </w:r>
+    </w:p>
+    <w:p>
+      <w:pPr>
+        <w:pStyle w:val="Prrafodelista"/>
+        <w:numPr>
+          <w:ilvl w:val="0"/>
+          <w:numId w:val="7"/>
+        </w:numPr>
+        <w:rPr>
+          <w:lang w:val="es-ES"/>
+        </w:rPr>
+      </w:pPr>
+      <w:r>
+        <w:rPr>
+          <w:lang w:val="es-ES"/>
+        </w:rPr>
+        <w:t>Logs de las aplicaciones Java / GAIA</w:t>
+      </w:r>
+    </w:p>
+    <w:p>
+      <w:pPr>
+        <w:pStyle w:val="Prrafodelista"/>
+        <w:numPr>
+          <w:ilvl w:val="0"/>
+          <w:numId w:val="7"/>
+        </w:numPr>
+        <w:rPr>
+          <w:lang w:val="es-ES"/>
+        </w:rPr>
+      </w:pPr>
+      <w:r>
+        <w:rPr>
+          <w:lang w:val="es-ES"/>
+        </w:rPr>
+        <w:t>Tabla de información de tiempos de respuesta de procedimientos PL/SQL</w:t>
+      </w:r>
+    </w:p>
+    <w:p>
+      <w:pPr>
+        <w:pStyle w:val="Prrafodelista"/>
+        <w:numPr>
+          <w:ilvl w:val="0"/>
+          <w:numId w:val="7"/>
+        </w:numPr>
+        <w:rPr>
+          <w:lang w:val="es-ES"/>
+        </w:rPr>
+      </w:pPr>
+      <w:r>
+        <w:rPr>
+          <w:lang w:val="es-ES"/>
+        </w:rPr>
+        <w:t>Estadísticas de Oracle</w:t>
+      </w:r>
+    </w:p>
+    <w:p>
+      <w:pPr>
+        <w:rPr>
+          <w:lang w:val="es-ES"/>
+        </w:rPr>
+      </w:pPr>
+      <w:r>
+        <w:rPr>
+          <w:lang w:val="es-ES"/>
+        </w:rPr>
+        <w:t>Se ha desarrollado tres aplicaciones para procesar estas fuentes de información:</w:t>
+      </w:r>
+    </w:p>
+    <w:p>
+      <w:pPr>
+        <w:pStyle w:val="Prrafodelista"/>
+        <w:numPr>
+          <w:ilvl w:val="0"/>
+          <w:numId w:val="7"/>
+        </w:numPr>
+        <w:rPr>
+          <w:lang w:val="es-ES"/>
+        </w:rPr>
+      </w:pPr>
+      <w:r>
+        <w:rPr>
+          <w:lang w:val="es-ES"/>
+        </w:rPr>
+        <w:t xml:space="preserve">Logs - </w:t>
+      </w:r>
+      <w:proofErr w:type="spellStart"/>
+      <w:r>
+        <w:rPr>
+          <w:lang w:val="es-ES"/>
+        </w:rPr>
+        <w:t>log_utils</w:t>
+      </w:r>
+      <w:proofErr w:type="spellEnd"/>
+      <w:r>
+        <w:rPr>
+          <w:lang w:val="es-ES"/>
+        </w:rPr>
+        <w:t>\</w:t>
+      </w:r>
+      <w:proofErr w:type="spellStart"/>
+      <w:r>
+        <w:rPr>
+          <w:lang w:val="es-ES"/>
+        </w:rPr>
+        <w:t>proc_parser.rb</w:t>
+      </w:r>
+      <w:proofErr w:type="spellEnd"/>
+    </w:p>
+    <w:p>
+      <w:pPr>
+        <w:pStyle w:val="Prrafodelista"/>
+        <w:numPr>
+          <w:ilvl w:val="0"/>
+          <w:numId w:val="7"/>
+        </w:numPr>
+        <w:rPr>
+          <w:lang w:val="es-ES"/>
+        </w:rPr>
+      </w:pPr>
+      <w:r>
+        <w:rPr>
+          <w:lang w:val="es-ES"/>
+        </w:rPr>
+        <w:t>Tabla de tiempos - log_procesos\</w:t>
+      </w:r>
+      <w:proofErr w:type="spellStart"/>
+      <w:r>
+        <w:rPr>
+          <w:lang w:val="es-ES"/>
+        </w:rPr>
+        <w:t>db_parser.rb</w:t>
+      </w:r>
+      <w:proofErr w:type="spellEnd"/>
+    </w:p>
+    <w:p>
+      <w:pPr>
+        <w:pStyle w:val="Prrafodelista"/>
+        <w:numPr>
+          <w:ilvl w:val="0"/>
+          <w:numId w:val="7"/>
+        </w:numPr>
+        <w:rPr>
+          <w:lang w:val="es-ES"/>
+        </w:rPr>
+      </w:pPr>
+      <w:r>
+        <w:rPr>
+          <w:lang w:val="es-ES"/>
+        </w:rPr>
+        <w:t xml:space="preserve">Estadísticas - </w:t>
+      </w:r>
+      <w:proofErr w:type="spellStart"/>
+      <w:r>
+        <w:rPr>
+          <w:lang w:val="es-ES"/>
+        </w:rPr>
+        <w:t>oracle_stat_parser</w:t>
+      </w:r>
+      <w:proofErr w:type="spellEnd"/>
+      <w:r>
+        <w:rPr>
+          <w:lang w:val="es-ES"/>
+        </w:rPr>
+        <w:t>\</w:t>
+      </w:r>
+      <w:proofErr w:type="spellStart"/>
+      <w:r>
+        <w:rPr>
+          <w:lang w:val="es-ES"/>
+        </w:rPr>
+        <w:t>parse.rb</w:t>
+      </w:r>
+      <w:proofErr w:type="spellEnd"/>
+    </w:p>
+    <w:p>
+      <w:pPr>
+        <w:rPr>
+          <w:lang w:val="es-ES"/>
+        </w:rPr>
+      </w:pPr>
+      <w:r>
+        <w:rPr>
+          <w:lang w:val="es-ES"/>
+        </w:rPr>
+        <w:t xml:space="preserve">Las tres aplicaciones generan ficheros Excel de salida, para su posterior análisis. </w:t>
+      </w:r>
+    </w:p>
+    <w:p>
+      <w:pPr>
+        <w:pStyle w:val="Ttulo2"/>
+        <w:rPr>
+          <w:lang w:val="es-ES"/>
+        </w:rPr>
+      </w:pPr>
+      <w:r>
+        <w:rPr>
+          <w:lang w:val="es-ES"/>
+        </w:rPr>
+        <w:t>Instalación</w:t>
+      </w:r>
+    </w:p>
+    <w:p>
+      <w:pPr>
+        <w:rPr>
+          <w:lang w:val="es-ES"/>
+        </w:rPr>
+      </w:pPr>
+      <w:r>
+        <w:rPr>
+          <w:lang w:val="es-ES"/>
+        </w:rPr>
+        <w:t>Las aplicaciones están desarrolladas en el lenguaje Ruby, elegido por su facilidad de desarrollo y sus características que permiten un tratamiento sencillo y rápido de ficheros de texto.</w:t>
+      </w:r>
+    </w:p>
+    <w:p>
+      <w:pPr>
+        <w:pStyle w:val="Ttulo3"/>
+        <w:rPr>
+          <w:lang w:val="es-ES"/>
+        </w:rPr>
+      </w:pPr>
+      <w:r>
+        <w:rPr>
+          <w:lang w:val="es-ES"/>
+        </w:rPr>
+        <w:t>Entorno</w:t>
+      </w:r>
+    </w:p>
+    <w:p>
+      <w:pPr>
+        <w:rPr>
+          <w:lang w:val="es-ES"/>
+        </w:rPr>
+      </w:pPr>
+      <w:r>
+        <w:rPr>
+          <w:lang w:val="es-ES"/>
+        </w:rPr>
+        <w:t>La ejecución de la aplicación requiere instalar Ruby, y una librería adicional para la generación de ficheros Excel. La aplicación se ha probado con las versiones 1.9.2 y 1.9.3 de Ruby.</w:t>
+      </w:r>
+    </w:p>
+    <w:p>
+      <w:pPr>
+        <w:rPr>
+          <w:b/>
+          <w:lang w:val="es-ES"/>
+        </w:rPr>
+      </w:pPr>
+      <w:r>
+        <w:rPr>
+          <w:b/>
+          <w:lang w:val="es-ES"/>
+        </w:rPr>
+        <w:t>Instalación Ruby</w:t>
+      </w:r>
+    </w:p>
+    <w:p>
+      <w:pPr>
+        <w:pStyle w:val="Prrafodelista"/>
+        <w:numPr>
+          <w:ilvl w:val="0"/>
+          <w:numId w:val="2"/>
+        </w:numPr>
+        <w:rPr>
+          <w:lang w:val="es-ES"/>
+        </w:rPr>
+      </w:pPr>
+      <w:r>
+        <w:rPr>
+          <w:lang w:val="es-ES"/>
+        </w:rPr>
+        <w:t xml:space="preserve">Descarga Ruby del URL: </w:t>
+      </w:r>
+      <w:hyperlink r:id="rId9" w:history="1">
+        <w:r>
+          <w:rPr>
+            <w:rStyle w:val="Hipervnculo"/>
+            <w:lang w:val="es-ES"/>
+          </w:rPr>
+          <w:t>http://rubyinstaller.org/downloads</w:t>
+        </w:r>
+      </w:hyperlink>
+      <w:r>
+        <w:rPr>
+          <w:lang w:val="es-ES"/>
+        </w:rPr>
+        <w:t xml:space="preserve"> e </w:t>
+      </w:r>
+      <w:r>
+        <w:rPr>
+          <w:lang w:val="es-ES"/>
+        </w:rPr>
+        <w:t>i</w:t>
+      </w:r>
+      <w:r>
+        <w:rPr>
+          <w:lang w:val="es-ES"/>
+        </w:rPr>
+        <w:t>nstalarlo:</w:t>
+      </w:r>
+    </w:p>
+    <w:p>
+      <w:pPr>
+        <w:pStyle w:val="Prrafodelista"/>
+        <w:numPr>
+          <w:ilvl w:val="1"/>
+          <w:numId w:val="2"/>
+        </w:numPr>
+        <w:rPr>
+          <w:lang w:val="es-ES"/>
+        </w:rPr>
+      </w:pPr>
+      <w:r>
+        <w:rPr>
+          <w:lang w:val="es-ES"/>
+        </w:rPr>
+        <w:t>Elige un directorio de instalación.  Se aconseja el uso de un directorio sencillo, sin espacios en el nombre, por ejemplo c:\ruby</w:t>
+      </w:r>
+    </w:p>
+    <w:p>
+      <w:pPr>
+        <w:pStyle w:val="Prrafodelista"/>
+        <w:numPr>
+          <w:ilvl w:val="1"/>
+          <w:numId w:val="2"/>
+        </w:numPr>
+        <w:rPr>
+          <w:lang w:val="es-ES"/>
+        </w:rPr>
+      </w:pPr>
+      <w:r>
+        <w:rPr>
+          <w:lang w:val="es-ES"/>
+        </w:rPr>
+        <w:t>Asocia las extensiones .</w:t>
+      </w:r>
+      <w:proofErr w:type="spellStart"/>
+      <w:r>
+        <w:rPr>
+          <w:lang w:val="es-ES"/>
+        </w:rPr>
+        <w:t>rb</w:t>
+      </w:r>
+      <w:proofErr w:type="spellEnd"/>
+      <w:r>
+        <w:rPr>
+          <w:lang w:val="es-ES"/>
+        </w:rPr>
+        <w:t xml:space="preserve"> y .</w:t>
+      </w:r>
+      <w:proofErr w:type="spellStart"/>
+      <w:r>
+        <w:rPr>
+          <w:lang w:val="es-ES"/>
+        </w:rPr>
+        <w:t>rbw</w:t>
+      </w:r>
+      <w:proofErr w:type="spellEnd"/>
+      <w:r>
+        <w:rPr>
+          <w:lang w:val="es-ES"/>
+        </w:rPr>
+        <w:t xml:space="preserve"> con Ruby. </w:t>
+      </w:r>
+    </w:p>
+    <w:p>
+      <w:pPr>
+        <w:pStyle w:val="Prrafodelista"/>
+        <w:numPr>
+          <w:ilvl w:val="1"/>
+          <w:numId w:val="2"/>
+        </w:numPr>
+        <w:rPr>
+          <w:lang w:val="es-ES"/>
+        </w:rPr>
+      </w:pPr>
+      <w:r>
+        <w:rPr>
+          <w:lang w:val="es-ES"/>
+        </w:rPr>
+        <w:t xml:space="preserve">No es necesario incluir Ruby en el PATH de la máquina, aunque facilitará la  instalación de la librería de Excel. </w:t>
+      </w:r>
+    </w:p>
+    <w:p>
+      <w:pPr>
+        <w:pStyle w:val="Prrafodelista"/>
+        <w:numPr>
+          <w:ilvl w:val="0"/>
+          <w:numId w:val="2"/>
+        </w:numPr>
+        <w:rPr>
+          <w:lang w:val="es-ES"/>
+        </w:rPr>
+      </w:pPr>
+      <w:r>
+        <w:rPr>
+          <w:lang w:val="es-ES"/>
+        </w:rPr>
+        <w:t xml:space="preserve">Descarga el </w:t>
+      </w:r>
+      <w:proofErr w:type="spellStart"/>
+      <w:r>
+        <w:rPr>
+          <w:lang w:val="es-ES"/>
+        </w:rPr>
+        <w:t>DevKit</w:t>
+      </w:r>
+      <w:proofErr w:type="spellEnd"/>
+      <w:r>
+        <w:rPr>
+          <w:lang w:val="es-ES"/>
+        </w:rPr>
+        <w:t xml:space="preserve"> del mismo URL de Ruby e </w:t>
+      </w:r>
+      <w:proofErr w:type="spellStart"/>
+      <w:r>
+        <w:rPr>
+          <w:lang w:val="es-ES"/>
+        </w:rPr>
+        <w:t>extraelo</w:t>
+      </w:r>
+      <w:proofErr w:type="spellEnd"/>
+      <w:r>
+        <w:rPr>
+          <w:lang w:val="es-ES"/>
+        </w:rPr>
+        <w:t xml:space="preserve"> en el mismo directorio que la instalación:</w:t>
+      </w:r>
+    </w:p>
+    <w:p>
+      <w:pPr>
+        <w:pStyle w:val="Prrafodelista"/>
+        <w:numPr>
+          <w:ilvl w:val="1"/>
+          <w:numId w:val="2"/>
+        </w:numPr>
+        <w:rPr>
+          <w:lang w:val="es-ES"/>
+        </w:rPr>
+      </w:pPr>
+      <w:r>
+        <w:rPr>
+          <w:lang w:val="es-ES"/>
+        </w:rPr>
+        <w:t>C:\ruby\DevKit (hay que añadir el directorio “</w:t>
+      </w:r>
+      <w:proofErr w:type="spellStart"/>
+      <w:r>
+        <w:rPr>
+          <w:lang w:val="es-ES"/>
+        </w:rPr>
+        <w:t>DevKit</w:t>
+      </w:r>
+      <w:proofErr w:type="spellEnd"/>
+      <w:r>
+        <w:rPr>
+          <w:lang w:val="es-ES"/>
+        </w:rPr>
+        <w:t>”, no se genera solo)</w:t>
+      </w:r>
+    </w:p>
+    <w:p>
+      <w:pPr>
+        <w:pStyle w:val="Prrafodelista"/>
+        <w:ind w:left="1440"/>
+        <w:rPr>
+          <w:lang w:val="es-ES"/>
+        </w:rPr>
+      </w:pPr>
+    </w:p>
+    <w:p>
+      <w:pPr>
+        <w:rPr>
+          <w:b/>
+          <w:lang w:val="es-ES"/>
+        </w:rPr>
+      </w:pPr>
+      <w:r>
+        <w:rPr>
+          <w:b/>
+          <w:lang w:val="es-ES"/>
+        </w:rPr>
+        <w:t>Instalación librería generación Excel</w:t>
+      </w:r>
+    </w:p>
+    <w:p>
+      <w:pPr>
+        <w:pStyle w:val="Prrafodelista"/>
+        <w:numPr>
+          <w:ilvl w:val="0"/>
+          <w:numId w:val="3"/>
+        </w:numPr>
+        <w:rPr>
+          <w:lang w:val="es-ES"/>
+        </w:rPr>
+      </w:pPr>
+      <w:r>
+        <w:rPr>
+          <w:lang w:val="es-ES"/>
+        </w:rPr>
+        <w:lastRenderedPageBreak/>
+        <w:t>Abre una ventana DOS (cmd.exe)</w:t>
+      </w:r>
+    </w:p>
+    <w:p>
+      <w:pPr>
+        <w:pStyle w:val="Prrafodelista"/>
+        <w:numPr>
+          <w:ilvl w:val="0"/>
+          <w:numId w:val="3"/>
+        </w:numPr>
+        <w:rPr>
+          <w:lang w:val="es-ES"/>
+        </w:rPr>
+      </w:pPr>
+      <w:r>
+        <w:rPr>
+          <w:lang w:val="es-ES"/>
+        </w:rPr>
+        <w:t>Si Ruby no está en el PATH de la máquina será necesario incluirlo de forma temporal:</w:t>
+      </w:r>
+    </w:p>
+    <w:p>
+      <w:pPr>
+        <w:pStyle w:val="Prrafodelista"/>
+        <w:rPr>
+          <w:rFonts w:ascii="Courier New" w:hAnsi="Courier New" w:cs="Courier New"/>
+          <w:lang w:val="en-US"/>
+        </w:rPr>
+      </w:pPr>
+      <w:proofErr w:type="gramStart"/>
+      <w:r>
+        <w:rPr>
+          <w:rFonts w:ascii="Courier New" w:hAnsi="Courier New" w:cs="Courier New"/>
+          <w:lang w:val="en-US"/>
+        </w:rPr>
+        <w:t>set</w:t>
+      </w:r>
+      <w:proofErr w:type="gramEnd"/>
+      <w:r>
+        <w:rPr>
+          <w:rFonts w:ascii="Courier New" w:hAnsi="Courier New" w:cs="Courier New"/>
+          <w:lang w:val="en-US"/>
+        </w:rPr>
+        <w:t xml:space="preserve"> path=%path%;&lt;</w:t>
+      </w:r>
+      <w:proofErr w:type="spellStart"/>
+      <w:r>
+        <w:rPr>
+          <w:rFonts w:ascii="Courier New" w:hAnsi="Courier New" w:cs="Courier New"/>
+          <w:lang w:val="en-US"/>
+        </w:rPr>
+        <w:t>directorio</w:t>
+      </w:r>
+      <w:proofErr w:type="spellEnd"/>
+      <w:r>
+        <w:rPr>
+          <w:rFonts w:ascii="Courier New" w:hAnsi="Courier New" w:cs="Courier New"/>
+          <w:lang w:val="en-US"/>
+        </w:rPr>
+        <w:t xml:space="preserve"> </w:t>
+      </w:r>
+      <w:proofErr w:type="spellStart"/>
+      <w:r>
+        <w:rPr>
+          <w:rFonts w:ascii="Courier New" w:hAnsi="Courier New" w:cs="Courier New"/>
+          <w:lang w:val="en-US"/>
+        </w:rPr>
+        <w:t>instalación</w:t>
+      </w:r>
+      <w:proofErr w:type="spellEnd"/>
+      <w:r>
+        <w:rPr>
+          <w:rFonts w:ascii="Courier New" w:hAnsi="Courier New" w:cs="Courier New"/>
+          <w:lang w:val="en-US"/>
+        </w:rPr>
+        <w:t>&gt;\bin</w:t>
+      </w:r>
+    </w:p>
+    <w:p>
+      <w:pPr>
+        <w:pStyle w:val="Prrafodelista"/>
+        <w:numPr>
+          <w:ilvl w:val="0"/>
+          <w:numId w:val="3"/>
+        </w:numPr>
+        <w:rPr>
+          <w:lang w:val="es-ES"/>
+        </w:rPr>
+      </w:pPr>
+      <w:r>
+        <w:rPr>
+          <w:lang w:val="es-ES"/>
+        </w:rPr>
+        <w:t>Ejecu</w:t>
+      </w:r>
+      <w:r>
+        <w:rPr>
+          <w:lang w:val="es-ES"/>
+        </w:rPr>
+        <w:t>t</w:t>
+      </w:r>
+      <w:r>
+        <w:rPr>
+          <w:lang w:val="es-ES"/>
+        </w:rPr>
+        <w:t>ar (desde DOS) c:\ruby\DevKit\devkitvars.bat</w:t>
+      </w:r>
+    </w:p>
+    <w:p>
+      <w:pPr>
+        <w:pStyle w:val="Prrafodelista"/>
+        <w:numPr>
+          <w:ilvl w:val="0"/>
+          <w:numId w:val="3"/>
+        </w:numPr>
+        <w:rPr>
+          <w:lang w:val="es-ES"/>
+        </w:rPr>
+      </w:pPr>
+      <w:r>
+        <w:rPr>
+          <w:lang w:val="es-ES"/>
+        </w:rPr>
+        <w:t xml:space="preserve">Instalar la librería: </w:t>
+      </w:r>
+    </w:p>
+    <w:p>
+      <w:pPr>
+        <w:rPr>
+          <w:lang w:val="es-ES"/>
+        </w:rPr>
+      </w:pPr>
+      <w:proofErr w:type="spellStart"/>
+      <w:proofErr w:type="gramStart"/>
+      <w:r>
+        <w:rPr>
+          <w:lang w:val="es-ES"/>
+        </w:rPr>
+        <w:t>gem</w:t>
+      </w:r>
+      <w:proofErr w:type="spellEnd"/>
+      <w:proofErr w:type="gramEnd"/>
+      <w:r>
+        <w:rPr>
+          <w:lang w:val="es-ES"/>
+        </w:rPr>
+        <w:t xml:space="preserve"> </w:t>
+      </w:r>
+      <w:proofErr w:type="spellStart"/>
+      <w:r>
+        <w:rPr>
+          <w:lang w:val="es-ES"/>
+        </w:rPr>
+        <w:t>install</w:t>
+      </w:r>
+      <w:proofErr w:type="spellEnd"/>
+      <w:r>
+        <w:rPr>
+          <w:lang w:val="es-ES"/>
+        </w:rPr>
+        <w:t xml:space="preserve"> </w:t>
+      </w:r>
+      <w:proofErr w:type="spellStart"/>
+      <w:r>
+        <w:rPr>
+          <w:lang w:val="es-ES"/>
+        </w:rPr>
+        <w:t>simple_xlsx_writer</w:t>
+      </w:r>
+      <w:proofErr w:type="spellEnd"/>
+    </w:p>
+    <w:p>
+      <w:pPr>
+        <w:rPr>
+          <w:b/>
+          <w:lang w:val="es-ES"/>
+        </w:rPr>
+      </w:pPr>
+      <w:r>
+        <w:rPr>
+          <w:b/>
+          <w:lang w:val="es-ES"/>
+        </w:rPr>
+        <w:t>Instalación librería acceso Oracle</w:t>
+      </w:r>
+    </w:p>
+    <w:p>
+      <w:pPr>
+        <w:rPr>
+          <w:lang w:val="es-ES"/>
+        </w:rPr>
+      </w:pPr>
+      <w:r>
+        <w:rPr>
+          <w:lang w:val="es-ES"/>
+        </w:rPr>
+        <w:t>Para la conectividad con Oracle son necesarios los siguientes pasos:</w:t>
+      </w:r>
+    </w:p>
+    <w:p>
+      <w:pPr>
+        <w:pStyle w:val="Prrafodelista"/>
+        <w:numPr>
+          <w:ilvl w:val="0"/>
+          <w:numId w:val="8"/>
+        </w:numPr>
+        <w:rPr>
+          <w:lang w:val="es-ES"/>
+        </w:rPr>
+      </w:pPr>
+      <w:r>
+        <w:rPr>
+          <w:lang w:val="es-ES"/>
+        </w:rPr>
+        <w:t>Instalar</w:t>
+      </w:r>
+      <w:r>
+        <w:rPr>
+          <w:lang w:val="es-ES"/>
+        </w:rPr>
+        <w:t xml:space="preserve"> el cliente Oracle, incluyendo </w:t>
+      </w:r>
+      <w:proofErr w:type="spellStart"/>
+      <w:r>
+        <w:rPr>
+          <w:lang w:val="es-ES"/>
+        </w:rPr>
+        <w:t>SQLPlus</w:t>
+      </w:r>
+      <w:proofErr w:type="spellEnd"/>
+      <w:r>
+        <w:rPr>
+          <w:lang w:val="es-ES"/>
+        </w:rPr>
+        <w:t xml:space="preserve"> y los componentes SDK</w:t>
+      </w:r>
+    </w:p>
+    <w:p>
+      <w:pPr>
+        <w:pStyle w:val="Prrafodelista"/>
+        <w:numPr>
+          <w:ilvl w:val="0"/>
+          <w:numId w:val="8"/>
+        </w:numPr>
+        <w:rPr>
+          <w:lang w:val="es-ES"/>
+        </w:rPr>
+      </w:pPr>
+      <w:r>
+        <w:rPr>
+          <w:lang w:val="es-ES"/>
+        </w:rPr>
+        <w:t xml:space="preserve">Instalar el </w:t>
+      </w:r>
+      <w:proofErr w:type="spellStart"/>
+      <w:r>
+        <w:rPr>
+          <w:lang w:val="es-ES"/>
+        </w:rPr>
+        <w:t>devkit</w:t>
+      </w:r>
+      <w:proofErr w:type="spellEnd"/>
+      <w:r>
+        <w:rPr>
+          <w:lang w:val="es-ES"/>
+        </w:rPr>
+        <w:t xml:space="preserve"> de Ruby </w:t>
+      </w:r>
+    </w:p>
+    <w:p>
+      <w:pPr>
+        <w:pStyle w:val="Prrafodelista"/>
+        <w:numPr>
+          <w:ilvl w:val="0"/>
+          <w:numId w:val="8"/>
+        </w:numPr>
+        <w:rPr>
+          <w:lang w:val="es-ES"/>
+        </w:rPr>
+      </w:pPr>
+      <w:r>
+        <w:rPr>
+          <w:lang w:val="es-ES"/>
+        </w:rPr>
+        <w:t>Configurar el variable de entorno ORACLE_HOME</w:t>
+      </w:r>
+    </w:p>
+    <w:p>
+      <w:pPr>
+        <w:pStyle w:val="Prrafodelista"/>
+        <w:numPr>
+          <w:ilvl w:val="0"/>
+          <w:numId w:val="8"/>
+        </w:numPr>
+        <w:rPr>
+          <w:lang w:val="es-ES"/>
+        </w:rPr>
+      </w:pPr>
+      <w:r>
+        <w:rPr>
+          <w:lang w:val="es-ES"/>
+        </w:rPr>
+        <w:t xml:space="preserve">Configurar el </w:t>
+      </w:r>
+      <w:proofErr w:type="spellStart"/>
+      <w:r>
+        <w:rPr>
+          <w:lang w:val="es-ES"/>
+        </w:rPr>
+        <w:t>path</w:t>
+      </w:r>
+      <w:proofErr w:type="spellEnd"/>
+      <w:r>
+        <w:rPr>
+          <w:lang w:val="es-ES"/>
+        </w:rPr>
+        <w:t xml:space="preserve"> para que incluya la ruta a</w:t>
+      </w:r>
+      <w:r>
+        <w:rPr>
+          <w:lang w:val="es-ES"/>
+        </w:rPr>
+        <w:t xml:space="preserve"> </w:t>
+      </w:r>
+      <w:proofErr w:type="spellStart"/>
+      <w:r>
+        <w:rPr>
+          <w:lang w:val="es-ES"/>
+        </w:rPr>
+        <w:t>SQLPlus</w:t>
+      </w:r>
+      <w:proofErr w:type="spellEnd"/>
+    </w:p>
+    <w:p>
+      <w:pPr>
+        <w:pStyle w:val="Prrafodelista"/>
+        <w:numPr>
+          <w:ilvl w:val="0"/>
+          <w:numId w:val="8"/>
+        </w:numPr>
+        <w:rPr>
+          <w:lang w:val="es-ES"/>
+        </w:rPr>
+      </w:pPr>
+      <w:r>
+        <w:rPr>
+          <w:lang w:val="es-ES"/>
+        </w:rPr>
+        <w:t xml:space="preserve"> </w:t>
+      </w:r>
+      <w:r>
+        <w:rPr>
+          <w:lang w:val="es-ES"/>
+        </w:rPr>
+        <w:t>Instalar</w:t>
+      </w:r>
+      <w:r>
+        <w:rPr>
+          <w:lang w:val="es-ES"/>
+        </w:rPr>
+        <w:t xml:space="preserve"> la librería de Ruby:</w:t>
+      </w:r>
+    </w:p>
+    <w:p>
+      <w:pPr>
+        <w:rPr>
+          <w:lang w:val="es-ES"/>
+        </w:rPr>
+      </w:pPr>
+      <w:proofErr w:type="spellStart"/>
+      <w:proofErr w:type="gramStart"/>
+      <w:r>
+        <w:rPr>
+          <w:lang w:val="es-ES"/>
+        </w:rPr>
+        <w:t>gem</w:t>
+      </w:r>
+      <w:proofErr w:type="spellEnd"/>
+      <w:proofErr w:type="gramEnd"/>
+      <w:r>
+        <w:rPr>
+          <w:lang w:val="es-ES"/>
+        </w:rPr>
+        <w:t xml:space="preserve"> </w:t>
+      </w:r>
+      <w:proofErr w:type="spellStart"/>
+      <w:r>
+        <w:rPr>
+          <w:lang w:val="es-ES"/>
+        </w:rPr>
+        <w:t>install</w:t>
+      </w:r>
+      <w:proofErr w:type="spellEnd"/>
+      <w:r>
+        <w:rPr>
+          <w:lang w:val="es-ES"/>
+        </w:rPr>
+        <w:t xml:space="preserve"> -r ruby-oci8</w:t>
+      </w:r>
+    </w:p>
+    <w:p>
+      <w:pPr>
+        <w:rPr>
+          <w:lang w:val="es-ES"/>
+        </w:rPr>
+      </w:pPr>
+      <w:r>
+        <w:rPr>
+          <w:lang w:val="es-ES"/>
+        </w:rPr>
+        <w:t xml:space="preserve"> </w:t>
+      </w:r>
+    </w:p>
+    <w:p>
+      <w:pPr>
+        <w:pStyle w:val="Ttulo3"/>
+        <w:rPr>
+          <w:lang w:val="es-ES"/>
+        </w:rPr>
+      </w:pPr>
+      <w:r>
+        <w:rPr>
+          <w:lang w:val="es-ES"/>
+        </w:rPr>
+        <w:t>Aplicaciones</w:t>
+      </w:r>
+    </w:p>
+    <w:p>
+      <w:pPr>
+        <w:rPr>
+          <w:lang w:val="es-ES"/>
+        </w:rPr>
+      </w:pPr>
+      <w:r>
+        <w:rPr>
+          <w:lang w:val="es-ES"/>
+        </w:rPr>
+        <w:t>Las aplicaciones Ruby no requieren instalación, es suficiente copiar los ficheros a una carpeta.</w:t>
+      </w:r>
     </w:p>
     <w:p>
       <w:pPr>
@@ -191,6 +1161,7 @@
         <w:rPr>
           <w:lang w:val="es-ES"/>
         </w:rPr>
+        <w:lastRenderedPageBreak/>
         <w:t>Definición de datos</w:t>
       </w:r>
     </w:p>
@@ -680,7 +1651,6 @@
               <w:rPr>
                 <w:lang w:val="es-ES"/>
               </w:rPr>
-              <w:lastRenderedPageBreak/>
               <w:t>Clase Java</w:t>
             </w:r>
           </w:p>
@@ -1017,13 +1987,7 @@
         <w:rPr>
           <w:lang w:val="es-ES"/>
         </w:rPr>
-        <w:t>ay dos posibles problemas con es</w:t>
-      </w:r>
-      <w:r>
-        <w:rPr>
-          <w:lang w:val="es-ES"/>
-        </w:rPr>
-        <w:t>a forma de procesar los datos:</w:t>
+        <w:t>ay dos posibles problemas con esa forma de procesar los datos:</w:t>
       </w:r>
     </w:p>
     <w:p>
@@ -1041,19 +2005,7 @@
         <w:rPr>
           <w:lang w:val="es-ES"/>
         </w:rPr>
-        <w:t>Los nombres de los procedimiento</w:t>
-      </w:r>
-      <w:r>
-        <w:rPr>
-          <w:lang w:val="es-ES"/>
-        </w:rPr>
-        <w:t>s</w:t>
-      </w:r>
-      <w:r>
-        <w:rPr>
-          <w:lang w:val="es-ES"/>
-        </w:rPr>
-        <w:t xml:space="preserve"> (de formato </w:t>
+        <w:t xml:space="preserve">Los nombres de los procedimientos (de formato </w:t>
       </w:r>
       <w:r>
         <w:rPr>
@@ -1079,31 +2031,7 @@
         <w:rPr>
           <w:lang w:val="es-ES"/>
         </w:rPr>
-        <w:t xml:space="preserve">) deben </w:t>
-      </w:r>
-      <w:r>
-        <w:rPr>
-          <w:lang w:val="es-ES"/>
-        </w:rPr>
-        <w:t xml:space="preserve">ser únicos y </w:t>
-      </w:r>
-      <w:r>
-        <w:rPr>
-          <w:lang w:val="es-ES"/>
-        </w:rPr>
-        <w:t xml:space="preserve">corresponder al mismo procedimiento. Sería posible configurar varias aplicaciones Java en el mismo servidor, compartiendo el mismo log, </w:t>
-      </w:r>
-      <w:r>
-        <w:rPr>
-          <w:lang w:val="es-ES"/>
-        </w:rPr>
-        <w:t xml:space="preserve">pero </w:t>
-      </w:r>
-      <w:r>
-        <w:rPr>
-          <w:lang w:val="es-ES"/>
-        </w:rPr>
-        <w:t xml:space="preserve">cada una con su fuente de datos, y estas fuentes de datos acceden a distintas bases de datos con solapamiento de nombres. </w:t>
+        <w:t xml:space="preserve">) deben ser únicos y corresponder al mismo procedimiento. Sería posible configurar varias aplicaciones Java en el mismo servidor, compartiendo el mismo log, pero cada una con su fuente de datos, y estas fuentes de datos acceden a distintas bases de datos con solapamiento de nombres. </w:t>
       </w:r>
     </w:p>
     <w:p>
@@ -1166,546 +2094,29 @@
         <w:rPr>
           <w:lang w:val="es-ES"/>
         </w:rPr>
+        <w:lastRenderedPageBreak/>
         <w:t>De estos dos problemas el segundo parece más real, pero actualmente no disponemos de la información necesaria para identificar y cuantificar el impacto real.</w:t>
       </w:r>
     </w:p>
     <w:p>
       <w:pPr>
-        <w:pStyle w:val="Ttulo3"/>
-        <w:rPr>
-          <w:lang w:val="es-ES"/>
-        </w:rPr>
-      </w:pPr>
-      <w:r>
-        <w:rPr>
-          <w:lang w:val="es-ES"/>
-        </w:rPr>
-        <w:t>Tecnología</w:t>
-      </w:r>
-    </w:p>
-    <w:p>
-      <w:pPr>
-        <w:rPr>
-          <w:lang w:val="es-ES"/>
-        </w:rPr>
-      </w:pPr>
-      <w:r>
-        <w:rPr>
-          <w:lang w:val="es-ES"/>
-        </w:rPr>
-        <w:t>La aplicación está desarrollada en el lenguaje Ruby, elegido por su facilidad de desarrollo y sus características que permiten un tratamiento sencillo y rápido de ficheros de texto.</w:t>
-      </w:r>
-    </w:p>
-    <w:p>
-      <w:pPr>
-        <w:pStyle w:val="Ttulo2"/>
-        <w:rPr>
-          <w:lang w:val="es-ES"/>
-        </w:rPr>
-      </w:pPr>
-      <w:r>
-        <w:rPr>
-          <w:lang w:val="es-ES"/>
-        </w:rPr>
-        <w:t>Instalación</w:t>
-      </w:r>
-    </w:p>
-    <w:p>
-      <w:pPr>
-        <w:pStyle w:val="Ttulo3"/>
-        <w:rPr>
-          <w:lang w:val="es-ES"/>
-        </w:rPr>
-      </w:pPr>
-      <w:r>
-        <w:rPr>
-          <w:lang w:val="es-ES"/>
-        </w:rPr>
-        <w:t>Entorno</w:t>
-      </w:r>
-    </w:p>
-    <w:p>
-      <w:pPr>
-        <w:rPr>
-          <w:lang w:val="es-ES"/>
-        </w:rPr>
-      </w:pPr>
-      <w:r>
-        <w:rPr>
-          <w:lang w:val="es-ES"/>
-        </w:rPr>
-        <w:t>La ejecución de la aplicación requiere instalar Ruby, y una librería adicional para la generación de ficheros Excel. La aplicación se ha probado con las versiones 1.9.2 y 1.9.3 de Ruby.</w:t>
-      </w:r>
-    </w:p>
-    <w:p>
-      <w:pPr>
-        <w:rPr>
-          <w:b/>
-          <w:lang w:val="es-ES"/>
-        </w:rPr>
-      </w:pPr>
-      <w:r>
-        <w:rPr>
-          <w:b/>
-          <w:lang w:val="es-ES"/>
-        </w:rPr>
-        <w:t>Instalación Ruby</w:t>
-      </w:r>
-    </w:p>
-    <w:p>
-      <w:pPr>
         <w:pStyle w:val="Prrafodelista"/>
-        <w:numPr>
-          <w:ilvl w:val="0"/>
-          <w:numId w:val="2"/>
-        </w:numPr>
-        <w:rPr>
-          <w:lang w:val="es-ES"/>
-        </w:rPr>
-      </w:pPr>
-      <w:r>
-        <w:rPr>
-          <w:lang w:val="es-ES"/>
-        </w:rPr>
-        <w:t xml:space="preserve">Descarga Ruby del URL: </w:t>
-      </w:r>
-      <w:hyperlink r:id="rId9" w:history="1">
-        <w:r>
-          <w:rPr>
-            <w:rStyle w:val="Hipervnculo"/>
-            <w:lang w:val="es-ES"/>
-          </w:rPr>
-          <w:t>http://rubyinstaller.org/downloads</w:t>
-        </w:r>
-      </w:hyperlink>
-      <w:r>
-        <w:rPr>
-          <w:lang w:val="es-ES"/>
-        </w:rPr>
-        <w:t xml:space="preserve"> e </w:t>
-      </w:r>
-      <w:r>
-        <w:rPr>
-          <w:lang w:val="es-ES"/>
-        </w:rPr>
-        <w:t>i</w:t>
-      </w:r>
-      <w:r>
-        <w:rPr>
-          <w:lang w:val="es-ES"/>
-        </w:rPr>
-        <w:t>nstalarlo:</w:t>
-      </w:r>
-    </w:p>
-    <w:p>
-      <w:pPr>
-        <w:pStyle w:val="Prrafodelista"/>
-        <w:numPr>
-          <w:ilvl w:val="1"/>
-          <w:numId w:val="2"/>
-        </w:numPr>
-        <w:rPr>
-          <w:lang w:val="es-ES"/>
-        </w:rPr>
-      </w:pPr>
-      <w:r>
-        <w:rPr>
-          <w:lang w:val="es-ES"/>
-        </w:rPr>
-        <w:t xml:space="preserve">Elige un directorio de instalación.  </w:t>
-      </w:r>
-      <w:r>
-        <w:rPr>
-          <w:lang w:val="es-ES"/>
-        </w:rPr>
-        <w:t>Se aconseja el uso de un directorio sencillo, sin espacios en el nombre, por ejemplo c:\ruby</w:t>
-      </w:r>
-    </w:p>
-    <w:p>
-      <w:pPr>
-        <w:pStyle w:val="Prrafodelista"/>
-        <w:numPr>
-          <w:ilvl w:val="1"/>
-          <w:numId w:val="2"/>
-        </w:numPr>
-        <w:rPr>
-          <w:lang w:val="es-ES"/>
-        </w:rPr>
-      </w:pPr>
-      <w:r>
-        <w:rPr>
-          <w:lang w:val="es-ES"/>
-        </w:rPr>
-        <w:t>Asocia las extensiones .</w:t>
-      </w:r>
-      <w:proofErr w:type="spellStart"/>
-      <w:r>
-        <w:rPr>
-          <w:lang w:val="es-ES"/>
-        </w:rPr>
-        <w:t>rb</w:t>
-      </w:r>
-      <w:proofErr w:type="spellEnd"/>
-      <w:r>
-        <w:rPr>
-          <w:lang w:val="es-ES"/>
-        </w:rPr>
-        <w:t xml:space="preserve"> y .</w:t>
-      </w:r>
-      <w:proofErr w:type="spellStart"/>
-      <w:r>
-        <w:rPr>
-          <w:lang w:val="es-ES"/>
-        </w:rPr>
-        <w:t>rbw</w:t>
-      </w:r>
-      <w:proofErr w:type="spellEnd"/>
-      <w:r>
-        <w:rPr>
-          <w:lang w:val="es-ES"/>
-        </w:rPr>
-        <w:t xml:space="preserve"> con Ruby. </w:t>
-      </w:r>
-    </w:p>
-    <w:p>
-      <w:pPr>
-        <w:pStyle w:val="Prrafodelista"/>
-        <w:numPr>
-          <w:ilvl w:val="1"/>
-          <w:numId w:val="2"/>
-        </w:numPr>
-        <w:rPr>
-          <w:lang w:val="es-ES"/>
-        </w:rPr>
-      </w:pPr>
-      <w:r>
-        <w:rPr>
-          <w:lang w:val="es-ES"/>
-        </w:rPr>
-        <w:lastRenderedPageBreak/>
-        <w:t xml:space="preserve">No es necesario incluir Ruby en el PATH de la máquina, aunque facilitará la  instalación de la librería de Excel. </w:t>
-      </w:r>
-    </w:p>
-    <w:p>
-      <w:pPr>
-        <w:pStyle w:val="Prrafodelista"/>
-        <w:numPr>
-          <w:ilvl w:val="0"/>
-          <w:numId w:val="2"/>
-        </w:numPr>
-        <w:rPr>
-          <w:lang w:val="es-ES"/>
-        </w:rPr>
-      </w:pPr>
-      <w:r>
-        <w:rPr>
-          <w:lang w:val="es-ES"/>
-        </w:rPr>
-        <w:t xml:space="preserve">Descarga el </w:t>
-      </w:r>
-      <w:proofErr w:type="spellStart"/>
-      <w:r>
-        <w:rPr>
-          <w:lang w:val="es-ES"/>
-        </w:rPr>
-        <w:t>DevKit</w:t>
-      </w:r>
-      <w:proofErr w:type="spellEnd"/>
-      <w:r>
-        <w:rPr>
-          <w:lang w:val="es-ES"/>
-        </w:rPr>
-        <w:t xml:space="preserve"> del mismo URL de Ruby e </w:t>
-      </w:r>
-      <w:proofErr w:type="spellStart"/>
-      <w:r>
-        <w:rPr>
-          <w:lang w:val="es-ES"/>
-        </w:rPr>
-        <w:t>extraelo</w:t>
-      </w:r>
-      <w:proofErr w:type="spellEnd"/>
-      <w:r>
-        <w:rPr>
-          <w:lang w:val="es-ES"/>
-        </w:rPr>
-        <w:t xml:space="preserve"> en el mismo directorio que la instalación:</w:t>
-      </w:r>
-    </w:p>
-    <w:p>
-      <w:pPr>
-        <w:pStyle w:val="Prrafodelista"/>
-        <w:numPr>
-          <w:ilvl w:val="1"/>
-          <w:numId w:val="2"/>
-        </w:numPr>
-        <w:rPr>
-          <w:lang w:val="es-ES"/>
-        </w:rPr>
-      </w:pPr>
-      <w:r>
-        <w:rPr>
-          <w:lang w:val="es-ES"/>
-        </w:rPr>
-        <w:t>C:\ruby\DevKit (hay que añadir el directorio “</w:t>
-      </w:r>
-      <w:proofErr w:type="spellStart"/>
-      <w:r>
-        <w:rPr>
-          <w:lang w:val="es-ES"/>
-        </w:rPr>
-        <w:t>DevKit</w:t>
-      </w:r>
-      <w:proofErr w:type="spellEnd"/>
-      <w:r>
-        <w:rPr>
-          <w:lang w:val="es-ES"/>
-        </w:rPr>
-        <w:t>”, no se genera solo)</w:t>
-      </w:r>
-    </w:p>
-    <w:p>
-      <w:pPr>
-        <w:pStyle w:val="Prrafodelista"/>
-        <w:ind w:left="1440"/>
-        <w:rPr>
-          <w:lang w:val="es-ES"/>
-        </w:rPr>
-      </w:pPr>
-    </w:p>
-    <w:p>
-      <w:pPr>
-        <w:rPr>
-          <w:b/>
-          <w:lang w:val="es-ES"/>
-        </w:rPr>
-      </w:pPr>
-      <w:r>
-        <w:rPr>
-          <w:b/>
-          <w:lang w:val="es-ES"/>
-        </w:rPr>
-        <w:t>Instalación librería generación Excel</w:t>
-      </w:r>
-    </w:p>
-    <w:p>
-      <w:pPr>
-        <w:pStyle w:val="Prrafodelista"/>
-        <w:numPr>
-          <w:ilvl w:val="0"/>
-          <w:numId w:val="3"/>
-        </w:numPr>
-        <w:rPr>
-          <w:lang w:val="es-ES"/>
-        </w:rPr>
-      </w:pPr>
-      <w:r>
-        <w:rPr>
-          <w:lang w:val="es-ES"/>
-        </w:rPr>
-        <w:t>Abre una ventana DOS (cmd.exe)</w:t>
-      </w:r>
-    </w:p>
-    <w:p>
-      <w:pPr>
-        <w:pStyle w:val="Prrafodelista"/>
-        <w:numPr>
-          <w:ilvl w:val="0"/>
-          <w:numId w:val="3"/>
-        </w:numPr>
-        <w:rPr>
-          <w:lang w:val="es-ES"/>
-        </w:rPr>
-      </w:pPr>
-      <w:r>
-        <w:rPr>
-          <w:lang w:val="es-ES"/>
-        </w:rPr>
-        <w:t>Si Ruby no está en el PATH de la máquina será necesario incluirlo de forma temporal</w:t>
-      </w:r>
-      <w:r>
-        <w:rPr>
-          <w:lang w:val="es-ES"/>
-        </w:rPr>
-        <w:t>:</w:t>
-      </w:r>
-    </w:p>
-    <w:p>
-      <w:pPr>
-        <w:pStyle w:val="Prrafodelista"/>
-        <w:rPr>
-          <w:rFonts w:ascii="Courier New" w:hAnsi="Courier New" w:cs="Courier New"/>
-          <w:lang w:val="en-US"/>
-        </w:rPr>
-      </w:pPr>
-      <w:proofErr w:type="gramStart"/>
-      <w:r>
-        <w:rPr>
-          <w:rFonts w:ascii="Courier New" w:hAnsi="Courier New" w:cs="Courier New"/>
-          <w:lang w:val="en-US"/>
-        </w:rPr>
-        <w:t>set</w:t>
-      </w:r>
-      <w:proofErr w:type="gramEnd"/>
-      <w:r>
-        <w:rPr>
-          <w:rFonts w:ascii="Courier New" w:hAnsi="Courier New" w:cs="Courier New"/>
-          <w:lang w:val="en-US"/>
-        </w:rPr>
-        <w:t xml:space="preserve"> path=%path%;&lt;</w:t>
-      </w:r>
-      <w:proofErr w:type="spellStart"/>
-      <w:r>
-        <w:rPr>
-          <w:rFonts w:ascii="Courier New" w:hAnsi="Courier New" w:cs="Courier New"/>
-          <w:lang w:val="en-US"/>
-        </w:rPr>
-        <w:t>directorio</w:t>
-      </w:r>
-      <w:proofErr w:type="spellEnd"/>
-      <w:r>
-        <w:rPr>
-          <w:rFonts w:ascii="Courier New" w:hAnsi="Courier New" w:cs="Courier New"/>
-          <w:lang w:val="en-US"/>
+        <w:rPr>
+          <w:lang w:val="es-ES"/>
+        </w:rPr>
+      </w:pPr>
+    </w:p>
+    <w:p>
+      <w:pPr>
+        <w:rPr>
+          <w:lang w:val="es-ES"/>
+        </w:rPr>
+      </w:pPr>
+      <w:r>
+        <w:rPr>
+          <w:lang w:val="es-ES"/>
         </w:rPr>
         <w:t xml:space="preserve"> </w:t>
-      </w:r>
-      <w:proofErr w:type="spellStart"/>
-      <w:r>
-        <w:rPr>
-          <w:rFonts w:ascii="Courier New" w:hAnsi="Courier New" w:cs="Courier New"/>
-          <w:lang w:val="en-US"/>
-        </w:rPr>
-        <w:t>instalación</w:t>
-      </w:r>
-      <w:proofErr w:type="spellEnd"/>
-      <w:r>
-        <w:rPr>
-          <w:rFonts w:ascii="Courier New" w:hAnsi="Courier New" w:cs="Courier New"/>
-          <w:lang w:val="en-US"/>
-        </w:rPr>
-        <w:t>&gt;\bin</w:t>
-      </w:r>
-    </w:p>
-    <w:p>
-      <w:pPr>
-        <w:pStyle w:val="Prrafodelista"/>
-        <w:numPr>
-          <w:ilvl w:val="0"/>
-          <w:numId w:val="3"/>
-        </w:numPr>
-        <w:rPr>
-          <w:lang w:val="es-ES"/>
-        </w:rPr>
-      </w:pPr>
-      <w:r>
-        <w:rPr>
-          <w:lang w:val="es-ES"/>
-        </w:rPr>
-        <w:t>Ejecu</w:t>
-      </w:r>
-      <w:r>
-        <w:rPr>
-          <w:lang w:val="es-ES"/>
-        </w:rPr>
-        <w:t>t</w:t>
-      </w:r>
-      <w:r>
-        <w:rPr>
-          <w:lang w:val="es-ES"/>
-        </w:rPr>
-        <w:t>ar (desde DOS) c:\ruby\DevKit\devkitvars.bat</w:t>
-      </w:r>
-    </w:p>
-    <w:p>
-      <w:pPr>
-        <w:pStyle w:val="Prrafodelista"/>
-        <w:numPr>
-          <w:ilvl w:val="0"/>
-          <w:numId w:val="3"/>
-        </w:numPr>
-        <w:rPr>
-          <w:lang w:val="es-ES"/>
-        </w:rPr>
-      </w:pPr>
-      <w:r>
-        <w:rPr>
-          <w:lang w:val="es-ES"/>
-        </w:rPr>
-        <w:t xml:space="preserve">Instalar la librería: </w:t>
-      </w:r>
-    </w:p>
-    <w:p>
-      <w:pPr>
-        <w:pStyle w:val="Prrafodelista"/>
-        <w:rPr>
-          <w:lang w:val="es-ES"/>
-        </w:rPr>
-      </w:pPr>
-      <w:proofErr w:type="spellStart"/>
-      <w:proofErr w:type="gramStart"/>
-      <w:r>
-        <w:rPr>
-          <w:lang w:val="es-ES"/>
-        </w:rPr>
-        <w:t>gem</w:t>
-      </w:r>
-      <w:proofErr w:type="spellEnd"/>
-      <w:proofErr w:type="gramEnd"/>
-      <w:r>
-        <w:rPr>
-          <w:lang w:val="es-ES"/>
-        </w:rPr>
-        <w:t xml:space="preserve"> </w:t>
-      </w:r>
-      <w:proofErr w:type="spellStart"/>
-      <w:r>
-        <w:rPr>
-          <w:lang w:val="es-ES"/>
-        </w:rPr>
-        <w:t>install</w:t>
-      </w:r>
-      <w:proofErr w:type="spellEnd"/>
-      <w:r>
-        <w:rPr>
-          <w:lang w:val="es-ES"/>
-        </w:rPr>
-        <w:t xml:space="preserve"> </w:t>
-      </w:r>
-      <w:proofErr w:type="spellStart"/>
-      <w:r>
-        <w:rPr>
-          <w:lang w:val="es-ES"/>
-        </w:rPr>
-        <w:t>simple_xlsx_writer</w:t>
-      </w:r>
-      <w:proofErr w:type="spellEnd"/>
-    </w:p>
-    <w:p>
-      <w:pPr>
-        <w:pStyle w:val="Ttulo3"/>
-        <w:rPr>
-          <w:lang w:val="es-ES"/>
-        </w:rPr>
-      </w:pPr>
-      <w:r>
-        <w:rPr>
-          <w:lang w:val="es-ES"/>
-        </w:rPr>
-        <w:t>Instalación aplicación</w:t>
-      </w:r>
-    </w:p>
-    <w:p>
-      <w:pPr>
-        <w:rPr>
-          <w:lang w:val="es-ES"/>
-        </w:rPr>
-      </w:pPr>
-      <w:r>
-        <w:rPr>
-          <w:lang w:val="es-ES"/>
-        </w:rPr>
-        <w:t xml:space="preserve">La aplicación consiste de 7 ficheros de Ruby; para instalarla basta con copiar los ficheros a una carpeta. </w:t>
       </w:r>
     </w:p>
     <w:p>
@@ -2148,8 +2559,9 @@
                 <w:szCs w:val="20"/>
                 <w:lang w:val="es-ES"/>
               </w:rPr>
-              <w:t xml:space="preserve"> –s </w:t>
-            </w:r>
+              <w:t xml:space="preserve"> –s /</w:t>
+            </w:r>
+            <w:proofErr w:type="spellStart"/>
             <w:r>
               <w:rPr>
                 <w:rFonts w:ascii="Courier New" w:hAnsi="Courier New" w:cs="Courier New"/>
@@ -2158,9 +2570,9 @@
                 <w:szCs w:val="20"/>
                 <w:lang w:val="es-ES"/>
               </w:rPr>
-              <w:t>/</w:t>
-            </w:r>
-            <w:proofErr w:type="spellStart"/>
+              <w:t>var</w:t>
+            </w:r>
+            <w:proofErr w:type="spellEnd"/>
             <w:r>
               <w:rPr>
                 <w:rFonts w:ascii="Courier New" w:hAnsi="Courier New" w:cs="Courier New"/>
@@ -2169,10 +2581,11 @@
                 <w:szCs w:val="20"/>
                 <w:lang w:val="es-ES"/>
               </w:rPr>
-              <w:t>var</w:t>
-            </w:r>
-            <w:proofErr w:type="spellEnd"/>
-            <w:r>
+              <w:t>/log/REMOTE_LOGS/marte1/OC4J_Grados/gaia.log marte1.log</w:t>
+            </w:r>
+          </w:p>
+          <w:p>
+            <w:pPr>
               <w:rPr>
                 <w:rFonts w:ascii="Courier New" w:hAnsi="Courier New" w:cs="Courier New"/>
                 <w:b/>
@@ -2180,8 +2593,17 @@
                 <w:szCs w:val="20"/>
                 <w:lang w:val="es-ES"/>
               </w:rPr>
-              <w:t>/log/REMOTE_LOGS/marte1/OC4J_Grados/gaia.log</w:t>
-            </w:r>
+            </w:pPr>
+            <w:r>
+              <w:rPr>
+                <w:rFonts w:ascii="Courier New" w:hAnsi="Courier New" w:cs="Courier New"/>
+                <w:sz w:val="20"/>
+                <w:szCs w:val="20"/>
+                <w:lang w:val="es-ES"/>
+              </w:rPr>
+              <w:t xml:space="preserve">$ </w:t>
+            </w:r>
+            <w:proofErr w:type="spellStart"/>
             <w:r>
               <w:rPr>
                 <w:rFonts w:ascii="Courier New" w:hAnsi="Courier New" w:cs="Courier New"/>
@@ -2190,11 +2612,10 @@
                 <w:szCs w:val="20"/>
                 <w:lang w:val="es-ES"/>
               </w:rPr>
-              <w:t xml:space="preserve"> marte1.log</w:t>
-            </w:r>
-          </w:p>
-          <w:p>
-            <w:pPr>
+              <w:t>ln</w:t>
+            </w:r>
+            <w:proofErr w:type="spellEnd"/>
+            <w:r>
               <w:rPr>
                 <w:rFonts w:ascii="Courier New" w:hAnsi="Courier New" w:cs="Courier New"/>
                 <w:b/>
@@ -2202,16 +2623,7 @@
                 <w:szCs w:val="20"/>
                 <w:lang w:val="es-ES"/>
               </w:rPr>
-            </w:pPr>
-            <w:r>
-              <w:rPr>
-                <w:rFonts w:ascii="Courier New" w:hAnsi="Courier New" w:cs="Courier New"/>
-                <w:sz w:val="20"/>
-                <w:szCs w:val="20"/>
-                <w:lang w:val="es-ES"/>
-              </w:rPr>
-              <w:lastRenderedPageBreak/>
-              <w:t xml:space="preserve">$ </w:t>
+              <w:t xml:space="preserve"> –s /</w:t>
             </w:r>
             <w:proofErr w:type="spellStart"/>
             <w:r>
@@ -2222,7 +2634,7 @@
                 <w:szCs w:val="20"/>
                 <w:lang w:val="es-ES"/>
               </w:rPr>
-              <w:t>ln</w:t>
+              <w:t>var</w:t>
             </w:r>
             <w:proofErr w:type="spellEnd"/>
             <w:r>
@@ -2233,8 +2645,25 @@
                 <w:szCs w:val="20"/>
                 <w:lang w:val="es-ES"/>
               </w:rPr>
-              <w:t xml:space="preserve"> –s </w:t>
-            </w:r>
+              <w:t>/log/REMOTE_LOGS/marte2/OC4J_Grados/gaia.log marte2.log</w:t>
+            </w:r>
+          </w:p>
+          <w:p>
+            <w:pPr>
+              <w:rPr>
+                <w:lang w:val="es-ES"/>
+              </w:rPr>
+            </w:pPr>
+            <w:r>
+              <w:rPr>
+                <w:rFonts w:ascii="Courier New" w:hAnsi="Courier New" w:cs="Courier New"/>
+                <w:sz w:val="20"/>
+                <w:szCs w:val="20"/>
+                <w:lang w:val="es-ES"/>
+              </w:rPr>
+              <w:t xml:space="preserve">$ </w:t>
+            </w:r>
+            <w:proofErr w:type="spellStart"/>
             <w:r>
               <w:rPr>
                 <w:rFonts w:ascii="Courier New" w:hAnsi="Courier New" w:cs="Courier New"/>
@@ -2243,9 +2672,9 @@
                 <w:szCs w:val="20"/>
                 <w:lang w:val="es-ES"/>
               </w:rPr>
-              <w:t>/</w:t>
-            </w:r>
-            <w:proofErr w:type="spellStart"/>
+              <w:t>ln</w:t>
+            </w:r>
+            <w:proofErr w:type="spellEnd"/>
             <w:r>
               <w:rPr>
                 <w:rFonts w:ascii="Courier New" w:hAnsi="Courier New" w:cs="Courier New"/>
@@ -2254,9 +2683,9 @@
                 <w:szCs w:val="20"/>
                 <w:lang w:val="es-ES"/>
               </w:rPr>
-              <w:t>var</w:t>
-            </w:r>
-            <w:proofErr w:type="spellEnd"/>
+              <w:t xml:space="preserve"> –s /</w:t>
+            </w:r>
+            <w:proofErr w:type="spellStart"/>
             <w:r>
               <w:rPr>
                 <w:rFonts w:ascii="Courier New" w:hAnsi="Courier New" w:cs="Courier New"/>
@@ -2265,8 +2694,9 @@
                 <w:szCs w:val="20"/>
                 <w:lang w:val="es-ES"/>
               </w:rPr>
-              <w:t>/log/REMOTE_LOGS/marte2</w:t>
-            </w:r>
+              <w:t>var</w:t>
+            </w:r>
+            <w:proofErr w:type="spellEnd"/>
             <w:r>
               <w:rPr>
                 <w:rFonts w:ascii="Courier New" w:hAnsi="Courier New" w:cs="Courier New"/>
@@ -2275,127 +2705,7 @@
                 <w:szCs w:val="20"/>
                 <w:lang w:val="es-ES"/>
               </w:rPr>
-              <w:t>/OC4J_Grados/gaia.log</w:t>
-            </w:r>
-            <w:r>
-              <w:rPr>
-                <w:rFonts w:ascii="Courier New" w:hAnsi="Courier New" w:cs="Courier New"/>
-                <w:b/>
-                <w:sz w:val="20"/>
-                <w:szCs w:val="20"/>
-                <w:lang w:val="es-ES"/>
-              </w:rPr>
-              <w:t xml:space="preserve"> marte2</w:t>
-            </w:r>
-            <w:r>
-              <w:rPr>
-                <w:rFonts w:ascii="Courier New" w:hAnsi="Courier New" w:cs="Courier New"/>
-                <w:b/>
-                <w:sz w:val="20"/>
-                <w:szCs w:val="20"/>
-                <w:lang w:val="es-ES"/>
-              </w:rPr>
-              <w:t>.log</w:t>
-            </w:r>
-          </w:p>
-          <w:p>
-            <w:pPr>
-              <w:rPr>
-                <w:lang w:val="es-ES"/>
-              </w:rPr>
-            </w:pPr>
-            <w:r>
-              <w:rPr>
-                <w:rFonts w:ascii="Courier New" w:hAnsi="Courier New" w:cs="Courier New"/>
-                <w:sz w:val="20"/>
-                <w:szCs w:val="20"/>
-                <w:lang w:val="es-ES"/>
-              </w:rPr>
-              <w:t xml:space="preserve">$ </w:t>
-            </w:r>
-            <w:proofErr w:type="spellStart"/>
-            <w:r>
-              <w:rPr>
-                <w:rFonts w:ascii="Courier New" w:hAnsi="Courier New" w:cs="Courier New"/>
-                <w:b/>
-                <w:sz w:val="20"/>
-                <w:szCs w:val="20"/>
-                <w:lang w:val="es-ES"/>
-              </w:rPr>
-              <w:t>ln</w:t>
-            </w:r>
-            <w:proofErr w:type="spellEnd"/>
-            <w:r>
-              <w:rPr>
-                <w:rFonts w:ascii="Courier New" w:hAnsi="Courier New" w:cs="Courier New"/>
-                <w:b/>
-                <w:sz w:val="20"/>
-                <w:szCs w:val="20"/>
-                <w:lang w:val="es-ES"/>
-              </w:rPr>
-              <w:t xml:space="preserve"> –s </w:t>
-            </w:r>
-            <w:r>
-              <w:rPr>
-                <w:rFonts w:ascii="Courier New" w:hAnsi="Courier New" w:cs="Courier New"/>
-                <w:b/>
-                <w:sz w:val="20"/>
-                <w:szCs w:val="20"/>
-                <w:lang w:val="es-ES"/>
-              </w:rPr>
-              <w:t>/</w:t>
-            </w:r>
-            <w:proofErr w:type="spellStart"/>
-            <w:r>
-              <w:rPr>
-                <w:rFonts w:ascii="Courier New" w:hAnsi="Courier New" w:cs="Courier New"/>
-                <w:b/>
-                <w:sz w:val="20"/>
-                <w:szCs w:val="20"/>
-                <w:lang w:val="es-ES"/>
-              </w:rPr>
-              <w:t>var</w:t>
-            </w:r>
-            <w:proofErr w:type="spellEnd"/>
-            <w:r>
-              <w:rPr>
-                <w:rFonts w:ascii="Courier New" w:hAnsi="Courier New" w:cs="Courier New"/>
-                <w:b/>
-                <w:sz w:val="20"/>
-                <w:szCs w:val="20"/>
-                <w:lang w:val="es-ES"/>
-              </w:rPr>
-              <w:t>/log/REMOTE_LOGS/marte3</w:t>
-            </w:r>
-            <w:r>
-              <w:rPr>
-                <w:rFonts w:ascii="Courier New" w:hAnsi="Courier New" w:cs="Courier New"/>
-                <w:b/>
-                <w:sz w:val="20"/>
-                <w:szCs w:val="20"/>
-                <w:lang w:val="es-ES"/>
-              </w:rPr>
-              <w:t>/OC4J_Grados/gaia.log</w:t>
-            </w:r>
-            <w:r>
-              <w:rPr>
-                <w:rFonts w:ascii="Courier New" w:hAnsi="Courier New" w:cs="Courier New"/>
-                <w:b/>
-                <w:sz w:val="20"/>
-                <w:szCs w:val="20"/>
-                <w:lang w:val="es-ES"/>
-              </w:rPr>
-              <w:t xml:space="preserve"> marte3</w:t>
-            </w:r>
-            <w:r>
-              <w:rPr>
-                <w:rFonts w:ascii="Courier New" w:hAnsi="Courier New" w:cs="Courier New"/>
-                <w:b/>
-                <w:sz w:val="20"/>
-                <w:szCs w:val="20"/>
-                <w:lang w:val="es-ES"/>
-              </w:rPr>
-              <w:t>.log</w:t>
+              <w:t>/log/REMOTE_LOGS/marte3/OC4J_Grados/gaia.log marte3.log</w:t>
             </w:r>
           </w:p>
         </w:tc>
@@ -2531,6 +2841,7 @@
         <w:rPr>
           <w:lang w:val="es-ES"/>
         </w:rPr>
+        <w:lastRenderedPageBreak/>
         <w:t>Ejemplo</w:t>
       </w:r>
     </w:p>
@@ -3411,7 +3722,6 @@
         <w:rPr>
           <w:lang w:val="es-ES"/>
         </w:rPr>
-        <w:lastRenderedPageBreak/>
         <w:t>Datos</w:t>
       </w:r>
     </w:p>
@@ -3724,6 +4034,7 @@
               <w:rPr>
                 <w:lang w:val="es-ES"/>
               </w:rPr>
+              <w:lastRenderedPageBreak/>
               <w:t>Total (ms)</w:t>
             </w:r>
           </w:p>
@@ -4586,7 +4897,6 @@
               <w:rPr>
                 <w:lang w:val="es-ES"/>
               </w:rPr>
-              <w:lastRenderedPageBreak/>
               <w:t>Columna</w:t>
             </w:r>
           </w:p>
@@ -4955,6 +5265,7 @@
                 <w:sz w:val="20"/>
                 <w:szCs w:val="20"/>
               </w:rPr>
+              <w:lastRenderedPageBreak/>
               <w:t>Nodo</w:t>
             </w:r>
             <w:proofErr w:type="spellEnd"/>
@@ -5137,10 +5448,690 @@
     </w:p>
     <w:p>
       <w:pPr>
-        <w:rPr>
-          <w:lang w:val="es-ES"/>
-        </w:rPr>
-      </w:pPr>
+        <w:pStyle w:val="Ttulo1"/>
+        <w:rPr>
+          <w:lang w:val="es-ES"/>
+        </w:rPr>
+      </w:pPr>
+      <w:r>
+        <w:rPr>
+          <w:lang w:val="es-ES"/>
+        </w:rPr>
+        <w:t>Aplicación para procesar la tabla de rendimiento</w:t>
+      </w:r>
+    </w:p>
+    <w:p>
+      <w:pPr>
+        <w:pStyle w:val="Ttulo2"/>
+        <w:rPr>
+          <w:lang w:val="es-ES"/>
+        </w:rPr>
+      </w:pPr>
+      <w:r>
+        <w:rPr>
+          <w:lang w:val="es-ES"/>
+        </w:rPr>
+        <w:t>Introducción</w:t>
+      </w:r>
+    </w:p>
+    <w:p>
+      <w:pPr>
+        <w:rPr>
+          <w:lang w:val="es-ES"/>
+        </w:rPr>
+      </w:pPr>
+      <w:r>
+        <w:rPr>
+          <w:lang w:val="es-ES"/>
+        </w:rPr>
+        <w:t xml:space="preserve">La aplicación log_procesos permite la generación de datos estadísticos a partir de la tabla </w:t>
+      </w:r>
+      <w:proofErr w:type="spellStart"/>
+      <w:r>
+        <w:rPr>
+          <w:lang w:val="es-ES"/>
+        </w:rPr>
+        <w:t>posgrado_pro.log_procesos</w:t>
+      </w:r>
+      <w:proofErr w:type="spellEnd"/>
+      <w:r>
+        <w:rPr>
+          <w:lang w:val="es-ES"/>
+        </w:rPr>
+        <w:t>. Esta tabla contiene trazas de la ejecución de determinados procedimientos, incluyendo los parámetros de entrada y salida, la hora de ejecución, y el tiempo transcurrido.</w:t>
+      </w:r>
+    </w:p>
+    <w:p>
+      <w:pPr>
+        <w:rPr>
+          <w:lang w:val="es-ES"/>
+        </w:rPr>
+      </w:pPr>
+      <w:r>
+        <w:rPr>
+          <w:lang w:val="es-ES"/>
+        </w:rPr>
+        <w:t xml:space="preserve">La aplicación </w:t>
+      </w:r>
+      <w:proofErr w:type="spellStart"/>
+      <w:r>
+        <w:rPr>
+          <w:lang w:val="es-ES"/>
+        </w:rPr>
+        <w:t>parsea</w:t>
+      </w:r>
+      <w:proofErr w:type="spellEnd"/>
+      <w:r>
+        <w:rPr>
+          <w:lang w:val="es-ES"/>
+        </w:rPr>
+        <w:t xml:space="preserve"> la tabla, generando datos de los mejores y peores ejecuciones, y promedios. </w:t>
+      </w:r>
+    </w:p>
+    <w:p>
+      <w:pPr>
+        <w:rPr>
+          <w:lang w:val="es-ES"/>
+        </w:rPr>
+      </w:pPr>
+      <w:r>
+        <w:rPr>
+          <w:lang w:val="es-ES"/>
+        </w:rPr>
+        <w:t xml:space="preserve">Permite la generación de estadísticas de las fuentes de datos configurados en el fichero </w:t>
+      </w:r>
+      <w:proofErr w:type="spellStart"/>
+      <w:r>
+        <w:rPr>
+          <w:lang w:val="es-ES"/>
+        </w:rPr>
+        <w:t>config.yaml</w:t>
+      </w:r>
+      <w:proofErr w:type="spellEnd"/>
+      <w:r>
+        <w:rPr>
+          <w:lang w:val="es-ES"/>
+        </w:rPr>
+        <w:t xml:space="preserve">. </w:t>
+      </w:r>
+    </w:p>
+    <w:p>
+      <w:pPr>
+        <w:pStyle w:val="Ttulo2"/>
+        <w:rPr>
+          <w:lang w:val="es-ES"/>
+        </w:rPr>
+      </w:pPr>
+      <w:r>
+        <w:rPr>
+          <w:lang w:val="es-ES"/>
+        </w:rPr>
+        <w:t>Configuración</w:t>
+      </w:r>
+    </w:p>
+    <w:p>
+      <w:pPr>
+        <w:rPr>
+          <w:lang w:val="es-ES"/>
+        </w:rPr>
+      </w:pPr>
+      <w:r>
+        <w:rPr>
+          <w:lang w:val="es-ES"/>
+        </w:rPr>
+        <w:t xml:space="preserve">El fichero </w:t>
+      </w:r>
+      <w:proofErr w:type="spellStart"/>
+      <w:r>
+        <w:rPr>
+          <w:lang w:val="es-ES"/>
+        </w:rPr>
+        <w:t>config.yaml</w:t>
+      </w:r>
+      <w:proofErr w:type="spellEnd"/>
+      <w:r>
+        <w:rPr>
+          <w:lang w:val="es-ES"/>
+        </w:rPr>
+        <w:t xml:space="preserve"> tiene el siguiente aspecto:</w:t>
+      </w:r>
+    </w:p>
+    <w:tbl>
+      <w:tblPr>
+        <w:tblStyle w:val="Tablaconcuadrcula"/>
+        <w:tblW w:w="0" w:type="auto"/>
+        <w:tblLook w:val="04A0" w:firstRow="1" w:lastRow="0" w:firstColumn="1" w:lastColumn="0" w:noHBand="0" w:noVBand="1"/>
+      </w:tblPr>
+      <w:tblGrid>
+        <w:gridCol w:w="8644"/>
+      </w:tblGrid>
+      <w:tr>
+        <w:tc>
+          <w:tcPr>
+            <w:tcW w:w="8644" w:type="dxa"/>
+          </w:tcPr>
+          <w:p>
+            <w:pPr>
+              <w:rPr>
+                <w:lang w:val="en-US"/>
+              </w:rPr>
+            </w:pPr>
+            <w:proofErr w:type="spellStart"/>
+            <w:r>
+              <w:rPr>
+                <w:lang w:val="en-US"/>
+              </w:rPr>
+              <w:t>database_pre</w:t>
+            </w:r>
+            <w:proofErr w:type="spellEnd"/>
+            <w:r>
+              <w:rPr>
+                <w:lang w:val="en-US"/>
+              </w:rPr>
+              <w:t>:</w:t>
+            </w:r>
+          </w:p>
+          <w:p>
+            <w:pPr>
+              <w:rPr>
+                <w:lang w:val="en-US"/>
+              </w:rPr>
+            </w:pPr>
+            <w:r>
+              <w:rPr>
+                <w:lang w:val="en-US"/>
+              </w:rPr>
+              <w:t xml:space="preserve">  user: GAIA_MANT_PRO</w:t>
+            </w:r>
+          </w:p>
+          <w:p>
+            <w:pPr>
+              <w:rPr>
+                <w:lang w:val="en-US"/>
+              </w:rPr>
+            </w:pPr>
+            <w:r>
+              <w:rPr>
+                <w:lang w:val="en-US"/>
+              </w:rPr>
+              <w:t xml:space="preserve">  </w:t>
+            </w:r>
+            <w:proofErr w:type="spellStart"/>
+            <w:r>
+              <w:rPr>
+                <w:lang w:val="en-US"/>
+              </w:rPr>
+              <w:t>pwd</w:t>
+            </w:r>
+            <w:proofErr w:type="spellEnd"/>
+            <w:r>
+              <w:rPr>
+                <w:lang w:val="en-US"/>
+              </w:rPr>
+              <w:t xml:space="preserve">:  </w:t>
+            </w:r>
+            <w:proofErr w:type="spellStart"/>
+            <w:r>
+              <w:rPr>
+                <w:lang w:val="en-US"/>
+              </w:rPr>
+              <w:t>xxxxxxxx</w:t>
+            </w:r>
+            <w:proofErr w:type="spellEnd"/>
+          </w:p>
+          <w:p>
+            <w:pPr>
+              <w:rPr>
+                <w:lang w:val="en-US"/>
+              </w:rPr>
+            </w:pPr>
+            <w:r>
+              <w:rPr>
+                <w:lang w:val="en-US"/>
+              </w:rPr>
+              <w:t xml:space="preserve">  SID:  ORC5PRE</w:t>
+            </w:r>
+          </w:p>
+          <w:p>
+            <w:pPr>
+              <w:rPr>
+                <w:lang w:val="en-US"/>
+              </w:rPr>
+            </w:pPr>
+          </w:p>
+          <w:p>
+            <w:pPr>
+              <w:rPr>
+                <w:lang w:val="en-US"/>
+              </w:rPr>
+            </w:pPr>
+            <w:proofErr w:type="spellStart"/>
+            <w:r>
+              <w:rPr>
+                <w:lang w:val="en-US"/>
+              </w:rPr>
+              <w:t>database_pro</w:t>
+            </w:r>
+            <w:proofErr w:type="spellEnd"/>
+            <w:r>
+              <w:rPr>
+                <w:lang w:val="en-US"/>
+              </w:rPr>
+              <w:t>:</w:t>
+            </w:r>
+          </w:p>
+          <w:p>
+            <w:pPr>
+              <w:rPr>
+                <w:lang w:val="en-US"/>
+              </w:rPr>
+            </w:pPr>
+            <w:r>
+              <w:rPr>
+                <w:lang w:val="en-US"/>
+              </w:rPr>
+              <w:t xml:space="preserve">  user: GAIA_MANT_PRO</w:t>
+            </w:r>
+          </w:p>
+          <w:p>
+            <w:pPr>
+              <w:rPr>
+                <w:lang w:val="en-US"/>
+              </w:rPr>
+            </w:pPr>
+            <w:r>
+              <w:rPr>
+                <w:lang w:val="en-US"/>
+              </w:rPr>
+              <w:t xml:space="preserve">  </w:t>
+            </w:r>
+            <w:proofErr w:type="spellStart"/>
+            <w:r>
+              <w:rPr>
+                <w:lang w:val="en-US"/>
+              </w:rPr>
+              <w:t>pwd</w:t>
+            </w:r>
+            <w:proofErr w:type="spellEnd"/>
+            <w:r>
+              <w:rPr>
+                <w:lang w:val="en-US"/>
+              </w:rPr>
+              <w:t xml:space="preserve">:  </w:t>
+            </w:r>
+            <w:proofErr w:type="spellStart"/>
+            <w:r>
+              <w:rPr>
+                <w:lang w:val="en-US"/>
+              </w:rPr>
+              <w:t>xxxxxxxx</w:t>
+            </w:r>
+            <w:proofErr w:type="spellEnd"/>
+          </w:p>
+          <w:p>
+            <w:pPr>
+              <w:rPr>
+                <w:lang w:val="es-ES"/>
+              </w:rPr>
+            </w:pPr>
+            <w:r>
+              <w:rPr>
+                <w:lang w:val="en-US"/>
+              </w:rPr>
+              <w:t xml:space="preserve">  </w:t>
+            </w:r>
+            <w:r>
+              <w:rPr>
+                <w:lang w:val="es-ES"/>
+              </w:rPr>
+              <w:t>SID:  ORC5</w:t>
+            </w:r>
+          </w:p>
+        </w:tc>
+      </w:tr>
+    </w:tbl>
+    <w:p>
+      <w:pPr>
+        <w:rPr>
+          <w:lang w:val="es-ES"/>
+        </w:rPr>
+      </w:pPr>
+    </w:p>
+    <w:p>
+      <w:pPr>
+        <w:rPr>
+          <w:lang w:val="es-ES"/>
+        </w:rPr>
+      </w:pPr>
+      <w:r>
+        <w:rPr>
+          <w:lang w:val="es-ES"/>
+        </w:rPr>
+        <w:t xml:space="preserve">Se puede definir tantas fuentes como sean necesarias, todos deben cumplir con la nomenclatura </w:t>
+      </w:r>
+      <w:proofErr w:type="spellStart"/>
+      <w:r>
+        <w:rPr>
+          <w:lang w:val="es-ES"/>
+        </w:rPr>
+        <w:t>database_xxxxx</w:t>
+      </w:r>
+      <w:proofErr w:type="spellEnd"/>
+      <w:r>
+        <w:rPr>
+          <w:lang w:val="es-ES"/>
+        </w:rPr>
+        <w:t xml:space="preserve">, siendo la cadena </w:t>
+      </w:r>
+      <w:proofErr w:type="spellStart"/>
+      <w:r>
+        <w:rPr>
+          <w:lang w:val="es-ES"/>
+        </w:rPr>
+        <w:t>xxxxx</w:t>
+      </w:r>
+      <w:proofErr w:type="spellEnd"/>
+      <w:r>
+        <w:rPr>
+          <w:lang w:val="es-ES"/>
+        </w:rPr>
+        <w:t xml:space="preserve"> el parámetro pasado a la aplicación cuando se ejecuta.</w:t>
+      </w:r>
+    </w:p>
+    <w:p>
+      <w:pPr>
+        <w:pStyle w:val="Ttulo2"/>
+        <w:rPr>
+          <w:lang w:val="es-ES"/>
+        </w:rPr>
+      </w:pPr>
+      <w:r>
+        <w:rPr>
+          <w:lang w:val="es-ES"/>
+        </w:rPr>
+        <w:t>Ejecución</w:t>
+      </w:r>
+    </w:p>
+    <w:p>
+      <w:pPr>
+        <w:rPr>
+          <w:lang w:val="es-ES"/>
+        </w:rPr>
+      </w:pPr>
+      <w:r>
+        <w:rPr>
+          <w:lang w:val="es-ES"/>
+        </w:rPr>
+        <w:t>Se ejecuta desde la línea de comandos:</w:t>
+      </w:r>
+    </w:p>
+    <w:p>
+      <w:pPr>
+        <w:pStyle w:val="Prrafodelista"/>
+        <w:numPr>
+          <w:ilvl w:val="0"/>
+          <w:numId w:val="9"/>
+        </w:numPr>
+        <w:rPr>
+          <w:lang w:val="es-ES"/>
+        </w:rPr>
+      </w:pPr>
+      <w:r>
+        <w:rPr>
+          <w:lang w:val="es-ES"/>
+        </w:rPr>
+        <w:t>Abre una ventana DOS (cmd.exe)</w:t>
+      </w:r>
+    </w:p>
+    <w:p>
+      <w:pPr>
+        <w:pStyle w:val="Prrafodelista"/>
+        <w:numPr>
+          <w:ilvl w:val="0"/>
+          <w:numId w:val="9"/>
+        </w:numPr>
+        <w:rPr>
+          <w:lang w:val="es-ES"/>
+        </w:rPr>
+      </w:pPr>
+      <w:r>
+        <w:rPr>
+          <w:lang w:val="es-ES"/>
+        </w:rPr>
+        <w:t>Ejecuta el siguiente comando:</w:t>
+      </w:r>
+    </w:p>
+    <w:p>
+      <w:pPr>
+        <w:pStyle w:val="Prrafodelista"/>
+        <w:rPr>
+          <w:lang w:val="es-ES"/>
+        </w:rPr>
+      </w:pPr>
+      <w:r>
+        <w:rPr>
+          <w:lang w:val="es-ES"/>
+        </w:rPr>
+        <w:t>&lt;</w:t>
+      </w:r>
+      <w:proofErr w:type="gramStart"/>
+      <w:r>
+        <w:rPr>
+          <w:lang w:val="es-ES"/>
+        </w:rPr>
+        <w:t>ruta</w:t>
+      </w:r>
+      <w:proofErr w:type="gramEnd"/>
+      <w:r>
+        <w:rPr>
+          <w:lang w:val="es-ES"/>
+        </w:rPr>
+        <w:t xml:space="preserve"> ficheros aplicación&gt;\</w:t>
+      </w:r>
+      <w:proofErr w:type="spellStart"/>
+      <w:r>
+        <w:rPr>
+          <w:lang w:val="es-ES"/>
+        </w:rPr>
+        <w:t>db</w:t>
+      </w:r>
+      <w:r>
+        <w:rPr>
+          <w:lang w:val="es-ES"/>
+        </w:rPr>
+        <w:t>_parser.rb</w:t>
+      </w:r>
+      <w:proofErr w:type="spellEnd"/>
+      <w:r>
+        <w:rPr>
+          <w:lang w:val="es-ES"/>
+        </w:rPr>
+        <w:t xml:space="preserve"> &lt;</w:t>
+      </w:r>
+      <w:r>
+        <w:rPr>
+          <w:lang w:val="es-ES"/>
+        </w:rPr>
+        <w:t>XXXXX</w:t>
+      </w:r>
+      <w:r>
+        <w:rPr>
+          <w:lang w:val="es-ES"/>
+        </w:rPr>
+        <w:t>&gt;</w:t>
+      </w:r>
+      <w:r>
+        <w:rPr>
+          <w:lang w:val="es-ES"/>
+        </w:rPr>
+        <w:t xml:space="preserve"> &lt;</w:t>
+      </w:r>
+      <w:proofErr w:type="spellStart"/>
+      <w:r>
+        <w:rPr>
+          <w:lang w:val="es-ES"/>
+        </w:rPr>
+        <w:t>dd</w:t>
+      </w:r>
+      <w:proofErr w:type="spellEnd"/>
+      <w:r>
+        <w:rPr>
+          <w:lang w:val="es-ES"/>
+        </w:rPr>
+        <w:t>/mm/</w:t>
+      </w:r>
+      <w:proofErr w:type="spellStart"/>
+      <w:r>
+        <w:rPr>
+          <w:lang w:val="es-ES"/>
+        </w:rPr>
+        <w:t>yyyy</w:t>
+      </w:r>
+      <w:proofErr w:type="spellEnd"/>
+      <w:r>
+        <w:rPr>
+          <w:lang w:val="es-ES"/>
+        </w:rPr>
+        <w:t>&gt;</w:t>
+      </w:r>
+    </w:p>
+    <w:p>
+      <w:pPr>
+        <w:rPr>
+          <w:lang w:val="es-ES"/>
+        </w:rPr>
+      </w:pPr>
+      <w:r>
+        <w:rPr>
+          <w:b/>
+          <w:lang w:val="es-ES"/>
+        </w:rPr>
+        <w:t>XXXXX</w:t>
+      </w:r>
+      <w:r>
+        <w:rPr>
+          <w:lang w:val="es-ES"/>
+        </w:rPr>
+        <w:t xml:space="preserve"> – sufijo del nombre de la fuente de datos configurada en </w:t>
+      </w:r>
+      <w:proofErr w:type="spellStart"/>
+      <w:r>
+        <w:rPr>
+          <w:lang w:val="es-ES"/>
+        </w:rPr>
+        <w:t>config.yaml</w:t>
+      </w:r>
+      <w:proofErr w:type="spellEnd"/>
+    </w:p>
+    <w:p>
+      <w:pPr>
+        <w:rPr>
+          <w:lang w:val="es-ES"/>
+        </w:rPr>
+      </w:pPr>
+      <w:proofErr w:type="spellStart"/>
+      <w:proofErr w:type="gramStart"/>
+      <w:r>
+        <w:rPr>
+          <w:b/>
+          <w:lang w:val="es-ES"/>
+        </w:rPr>
+        <w:lastRenderedPageBreak/>
+        <w:t>dd</w:t>
+      </w:r>
+      <w:proofErr w:type="spellEnd"/>
+      <w:r>
+        <w:rPr>
+          <w:b/>
+          <w:lang w:val="es-ES"/>
+        </w:rPr>
+        <w:t>/mm/</w:t>
+      </w:r>
+      <w:proofErr w:type="spellStart"/>
+      <w:r>
+        <w:rPr>
+          <w:b/>
+          <w:lang w:val="es-ES"/>
+        </w:rPr>
+        <w:t>yyyy</w:t>
+      </w:r>
+      <w:proofErr w:type="spellEnd"/>
+      <w:proofErr w:type="gramEnd"/>
+      <w:r>
+        <w:rPr>
+          <w:lang w:val="es-ES"/>
+        </w:rPr>
+        <w:t xml:space="preserve"> – fecha de interés. Los días y meses con números inferiores a 10 deben incluir el cero a la izquierda.</w:t>
+      </w:r>
+    </w:p>
+    <w:p>
+      <w:pPr>
+        <w:pStyle w:val="Ttulo3"/>
+        <w:rPr>
+          <w:lang w:val="es-ES"/>
+        </w:rPr>
+      </w:pPr>
+      <w:r>
+        <w:rPr>
+          <w:lang w:val="es-ES"/>
+        </w:rPr>
+        <w:t>Ejemplo</w:t>
+      </w:r>
+    </w:p>
+    <w:p>
+      <w:pPr>
+        <w:rPr>
+          <w:lang w:val="es-ES"/>
+        </w:rPr>
+      </w:pPr>
+      <w:r>
+        <w:rPr>
+          <w:lang w:val="es-ES"/>
+        </w:rPr>
+        <w:t>Para generar los datos de preproducción, para el día 3 de mayo:</w:t>
+      </w:r>
+    </w:p>
+    <w:p>
+      <w:pPr>
+        <w:pStyle w:val="Prrafodelista"/>
+        <w:numPr>
+          <w:ilvl w:val="0"/>
+          <w:numId w:val="10"/>
+        </w:numPr>
+        <w:rPr>
+          <w:lang w:val="es-ES"/>
+        </w:rPr>
+      </w:pPr>
+      <w:proofErr w:type="spellStart"/>
+      <w:r>
+        <w:rPr>
+          <w:lang w:val="es-ES"/>
+        </w:rPr>
+        <w:t>db_parser.rb</w:t>
+      </w:r>
+      <w:proofErr w:type="spellEnd"/>
+      <w:r>
+        <w:rPr>
+          <w:lang w:val="es-ES"/>
+        </w:rPr>
+        <w:t xml:space="preserve"> PRE 03/05/2013</w:t>
+      </w:r>
+    </w:p>
+    <w:p>
+      <w:pPr>
+        <w:pStyle w:val="Ttulo2"/>
+        <w:rPr>
+          <w:lang w:val="es-ES"/>
+        </w:rPr>
+      </w:pPr>
+      <w:r>
+        <w:rPr>
+          <w:lang w:val="es-ES"/>
+        </w:rPr>
+        <w:t>Datos salida</w:t>
+      </w:r>
+      <w:bookmarkStart w:id="0" w:name="_GoBack"/>
+      <w:bookmarkEnd w:id="0"/>
     </w:p>
     <w:sectPr>
       <w:pgSz w:w="11906" w:h="16838"/>
@@ -5370,6 +6361,95 @@
     </w:lvl>
   </w:abstractNum>
   <w:abstractNum w:abstractNumId="1">
+    <w:nsid w:val="08071458"/>
+    <w:multiLevelType w:val="hybridMultilevel"/>
+    <w:tmpl w:val="F3521D56"/>
+    <w:lvl w:ilvl="0" w:tplc="0C0A000F">
+      <w:start w:val="1"/>
+      <w:numFmt w:val="decimal"/>
+      <w:lvlText w:val="%1."/>
+      <w:lvlJc w:val="left"/>
+      <w:pPr>
+        <w:ind w:left="720" w:hanging="360"/>
+      </w:pPr>
+      <w:rPr>
+        <w:rFonts w:hint="default"/>
+      </w:rPr>
+    </w:lvl>
+    <w:lvl w:ilvl="1" w:tplc="0C0A0019" w:tentative="1">
+      <w:start w:val="1"/>
+      <w:numFmt w:val="lowerLetter"/>
+      <w:lvlText w:val="%2."/>
+      <w:lvlJc w:val="left"/>
+      <w:pPr>
+        <w:ind w:left="1440" w:hanging="360"/>
+      </w:pPr>
+    </w:lvl>
+    <w:lvl w:ilvl="2" w:tplc="0C0A001B" w:tentative="1">
+      <w:start w:val="1"/>
+      <w:numFmt w:val="lowerRoman"/>
+      <w:lvlText w:val="%3."/>
+      <w:lvlJc w:val="right"/>
+      <w:pPr>
+        <w:ind w:left="2160" w:hanging="180"/>
+      </w:pPr>
+    </w:lvl>
+    <w:lvl w:ilvl="3" w:tplc="0C0A000F" w:tentative="1">
+      <w:start w:val="1"/>
+      <w:numFmt w:val="decimal"/>
+      <w:lvlText w:val="%4."/>
+      <w:lvlJc w:val="left"/>
+      <w:pPr>
+        <w:ind w:left="2880" w:hanging="360"/>
+      </w:pPr>
+    </w:lvl>
+    <w:lvl w:ilvl="4" w:tplc="0C0A0019" w:tentative="1">
+      <w:start w:val="1"/>
+      <w:numFmt w:val="lowerLetter"/>
+      <w:lvlText w:val="%5."/>
+      <w:lvlJc w:val="left"/>
+      <w:pPr>
+        <w:ind w:left="3600" w:hanging="360"/>
+      </w:pPr>
+    </w:lvl>
+    <w:lvl w:ilvl="5" w:tplc="0C0A001B" w:tentative="1">
+      <w:start w:val="1"/>
+      <w:numFmt w:val="lowerRoman"/>
+      <w:lvlText w:val="%6."/>
+      <w:lvlJc w:val="right"/>
+      <w:pPr>
+        <w:ind w:left="4320" w:hanging="180"/>
+      </w:pPr>
+    </w:lvl>
+    <w:lvl w:ilvl="6" w:tplc="0C0A000F" w:tentative="1">
+      <w:start w:val="1"/>
+      <w:numFmt w:val="decimal"/>
+      <w:lvlText w:val="%7."/>
+      <w:lvlJc w:val="left"/>
+      <w:pPr>
+        <w:ind w:left="5040" w:hanging="360"/>
+      </w:pPr>
+    </w:lvl>
+    <w:lvl w:ilvl="7" w:tplc="0C0A0019" w:tentative="1">
+      <w:start w:val="1"/>
+      <w:numFmt w:val="lowerLetter"/>
+      <w:lvlText w:val="%8."/>
+      <w:lvlJc w:val="left"/>
+      <w:pPr>
+        <w:ind w:left="5760" w:hanging="360"/>
+      </w:pPr>
+    </w:lvl>
+    <w:lvl w:ilvl="8" w:tplc="0C0A001B" w:tentative="1">
+      <w:start w:val="1"/>
+      <w:numFmt w:val="lowerRoman"/>
+      <w:lvlText w:val="%9."/>
+      <w:lvlJc w:val="right"/>
+      <w:pPr>
+        <w:ind w:left="6480" w:hanging="180"/>
+      </w:pPr>
+    </w:lvl>
+  </w:abstractNum>
+  <w:abstractNum w:abstractNumId="2">
     <w:nsid w:val="26275772"/>
     <w:multiLevelType w:val="hybridMultilevel"/>
     <w:tmpl w:val="FB14E2CC"/>
@@ -5458,7 +6538,7 @@
       </w:pPr>
     </w:lvl>
   </w:abstractNum>
-  <w:abstractNum w:abstractNumId="2">
+  <w:abstractNum w:abstractNumId="3">
     <w:nsid w:val="29D20F25"/>
     <w:multiLevelType w:val="hybridMultilevel"/>
     <w:tmpl w:val="F50A2E46"/>
@@ -5571,7 +6651,119 @@
       </w:rPr>
     </w:lvl>
   </w:abstractNum>
-  <w:abstractNum w:abstractNumId="3">
+  <w:abstractNum w:abstractNumId="4">
+    <w:nsid w:val="31140BD4"/>
+    <w:multiLevelType w:val="hybridMultilevel"/>
+    <w:tmpl w:val="61D6D6DC"/>
+    <w:lvl w:ilvl="0" w:tplc="E7CC1C70">
+      <w:numFmt w:val="bullet"/>
+      <w:lvlText w:val=""/>
+      <w:lvlJc w:val="left"/>
+      <w:pPr>
+        <w:ind w:left="720" w:hanging="360"/>
+      </w:pPr>
+      <w:rPr>
+        <w:rFonts w:ascii="Symbol" w:eastAsiaTheme="minorHAnsi" w:hAnsi="Symbol" w:cstheme="minorBidi" w:hint="default"/>
+      </w:rPr>
+    </w:lvl>
+    <w:lvl w:ilvl="1" w:tplc="0C0A0003" w:tentative="1">
+      <w:start w:val="1"/>
+      <w:numFmt w:val="bullet"/>
+      <w:lvlText w:val="o"/>
+      <w:lvlJc w:val="left"/>
+      <w:pPr>
+        <w:ind w:left="1440" w:hanging="360"/>
+      </w:pPr>
+      <w:rPr>
+        <w:rFonts w:ascii="Courier New" w:hAnsi="Courier New" w:cs="Courier New" w:hint="default"/>
+      </w:rPr>
+    </w:lvl>
+    <w:lvl w:ilvl="2" w:tplc="0C0A0005" w:tentative="1">
+      <w:start w:val="1"/>
+      <w:numFmt w:val="bullet"/>
+      <w:lvlText w:val=""/>
+      <w:lvlJc w:val="left"/>
+      <w:pPr>
+        <w:ind w:left="2160" w:hanging="360"/>
+      </w:pPr>
+      <w:rPr>
+        <w:rFonts w:ascii="Wingdings" w:hAnsi="Wingdings" w:hint="default"/>
+      </w:rPr>
+    </w:lvl>
+    <w:lvl w:ilvl="3" w:tplc="0C0A0001" w:tentative="1">
+      <w:start w:val="1"/>
+      <w:numFmt w:val="bullet"/>
+      <w:lvlText w:val=""/>
+      <w:lvlJc w:val="left"/>
+      <w:pPr>
+        <w:ind w:left="2880" w:hanging="360"/>
+      </w:pPr>
+      <w:rPr>
+        <w:rFonts w:ascii="Symbol" w:hAnsi="Symbol" w:hint="default"/>
+      </w:rPr>
+    </w:lvl>
+    <w:lvl w:ilvl="4" w:tplc="0C0A0003" w:tentative="1">
+      <w:start w:val="1"/>
+      <w:numFmt w:val="bullet"/>
+      <w:lvlText w:val="o"/>
+      <w:lvlJc w:val="left"/>
+      <w:pPr>
+        <w:ind w:left="3600" w:hanging="360"/>
+      </w:pPr>
+      <w:rPr>
+        <w:rFonts w:ascii="Courier New" w:hAnsi="Courier New" w:cs="Courier New" w:hint="default"/>
+      </w:rPr>
+    </w:lvl>
+    <w:lvl w:ilvl="5" w:tplc="0C0A0005" w:tentative="1">
+      <w:start w:val="1"/>
+      <w:numFmt w:val="bullet"/>
+      <w:lvlText w:val=""/>
+      <w:lvlJc w:val="left"/>
+      <w:pPr>
+        <w:ind w:left="4320" w:hanging="360"/>
+      </w:pPr>
+      <w:rPr>
+        <w:rFonts w:ascii="Wingdings" w:hAnsi="Wingdings" w:hint="default"/>
+      </w:rPr>
+    </w:lvl>
+    <w:lvl w:ilvl="6" w:tplc="0C0A0001" w:tentative="1">
+      <w:start w:val="1"/>
+      <w:numFmt w:val="bullet"/>
+      <w:lvlText w:val=""/>
+      <w:lvlJc w:val="left"/>
+      <w:pPr>
+        <w:ind w:left="5040" w:hanging="360"/>
+      </w:pPr>
+      <w:rPr>
+        <w:rFonts w:ascii="Symbol" w:hAnsi="Symbol" w:hint="default"/>
+      </w:rPr>
+    </w:lvl>
+    <w:lvl w:ilvl="7" w:tplc="0C0A0003" w:tentative="1">
+      <w:start w:val="1"/>
+      <w:numFmt w:val="bullet"/>
+      <w:lvlText w:val="o"/>
+      <w:lvlJc w:val="left"/>
+      <w:pPr>
+        <w:ind w:left="5760" w:hanging="360"/>
+      </w:pPr>
+      <w:rPr>
+        <w:rFonts w:ascii="Courier New" w:hAnsi="Courier New" w:cs="Courier New" w:hint="default"/>
+      </w:rPr>
+    </w:lvl>
+    <w:lvl w:ilvl="8" w:tplc="0C0A0005" w:tentative="1">
+      <w:start w:val="1"/>
+      <w:numFmt w:val="bullet"/>
+      <w:lvlText w:val=""/>
+      <w:lvlJc w:val="left"/>
+      <w:pPr>
+        <w:ind w:left="6480" w:hanging="360"/>
+      </w:pPr>
+      <w:rPr>
+        <w:rFonts w:ascii="Wingdings" w:hAnsi="Wingdings" w:hint="default"/>
+      </w:rPr>
+    </w:lvl>
+  </w:abstractNum>
+  <w:abstractNum w:abstractNumId="5">
     <w:nsid w:val="4AB42D7C"/>
     <w:multiLevelType w:val="hybridMultilevel"/>
     <w:tmpl w:val="F50A2E46"/>
@@ -5684,7 +6876,96 @@
       </w:rPr>
     </w:lvl>
   </w:abstractNum>
-  <w:abstractNum w:abstractNumId="4">
+  <w:abstractNum w:abstractNumId="6">
+    <w:nsid w:val="4E171417"/>
+    <w:multiLevelType w:val="hybridMultilevel"/>
+    <w:tmpl w:val="FB14E2CC"/>
+    <w:lvl w:ilvl="0" w:tplc="0C0A000F">
+      <w:start w:val="1"/>
+      <w:numFmt w:val="decimal"/>
+      <w:lvlText w:val="%1."/>
+      <w:lvlJc w:val="left"/>
+      <w:pPr>
+        <w:ind w:left="720" w:hanging="360"/>
+      </w:pPr>
+      <w:rPr>
+        <w:rFonts w:hint="default"/>
+      </w:rPr>
+    </w:lvl>
+    <w:lvl w:ilvl="1" w:tplc="0C0A0019" w:tentative="1">
+      <w:start w:val="1"/>
+      <w:numFmt w:val="lowerLetter"/>
+      <w:lvlText w:val="%2."/>
+      <w:lvlJc w:val="left"/>
+      <w:pPr>
+        <w:ind w:left="1440" w:hanging="360"/>
+      </w:pPr>
+    </w:lvl>
+    <w:lvl w:ilvl="2" w:tplc="0C0A001B" w:tentative="1">
+      <w:start w:val="1"/>
+      <w:numFmt w:val="lowerRoman"/>
+      <w:lvlText w:val="%3."/>
+      <w:lvlJc w:val="right"/>
+      <w:pPr>
+        <w:ind w:left="2160" w:hanging="180"/>
+      </w:pPr>
+    </w:lvl>
+    <w:lvl w:ilvl="3" w:tplc="0C0A000F" w:tentative="1">
+      <w:start w:val="1"/>
+      <w:numFmt w:val="decimal"/>
+      <w:lvlText w:val="%4."/>
+      <w:lvlJc w:val="left"/>
+      <w:pPr>
+        <w:ind w:left="2880" w:hanging="360"/>
+      </w:pPr>
+    </w:lvl>
+    <w:lvl w:ilvl="4" w:tplc="0C0A0019" w:tentative="1">
+      <w:start w:val="1"/>
+      <w:numFmt w:val="lowerLetter"/>
+      <w:lvlText w:val="%5."/>
+      <w:lvlJc w:val="left"/>
+      <w:pPr>
+        <w:ind w:left="3600" w:hanging="360"/>
+      </w:pPr>
+    </w:lvl>
+    <w:lvl w:ilvl="5" w:tplc="0C0A001B" w:tentative="1">
+      <w:start w:val="1"/>
+      <w:numFmt w:val="lowerRoman"/>
+      <w:lvlText w:val="%6."/>
+      <w:lvlJc w:val="right"/>
+      <w:pPr>
+        <w:ind w:left="4320" w:hanging="180"/>
+      </w:pPr>
+    </w:lvl>
+    <w:lvl w:ilvl="6" w:tplc="0C0A000F" w:tentative="1">
+      <w:start w:val="1"/>
+      <w:numFmt w:val="decimal"/>
+      <w:lvlText w:val="%7."/>
+      <w:lvlJc w:val="left"/>
+      <w:pPr>
+        <w:ind w:left="5040" w:hanging="360"/>
+      </w:pPr>
+    </w:lvl>
+    <w:lvl w:ilvl="7" w:tplc="0C0A0019" w:tentative="1">
+      <w:start w:val="1"/>
+      <w:numFmt w:val="lowerLetter"/>
+      <w:lvlText w:val="%8."/>
+      <w:lvlJc w:val="left"/>
+      <w:pPr>
+        <w:ind w:left="5760" w:hanging="360"/>
+      </w:pPr>
+    </w:lvl>
+    <w:lvl w:ilvl="8" w:tplc="0C0A001B" w:tentative="1">
+      <w:start w:val="1"/>
+      <w:numFmt w:val="lowerRoman"/>
+      <w:lvlText w:val="%9."/>
+      <w:lvlJc w:val="right"/>
+      <w:pPr>
+        <w:ind w:left="6480" w:hanging="180"/>
+      </w:pPr>
+    </w:lvl>
+  </w:abstractNum>
+  <w:abstractNum w:abstractNumId="7">
     <w:nsid w:val="522E01D0"/>
     <w:multiLevelType w:val="hybridMultilevel"/>
     <w:tmpl w:val="D396CCB0"/>
@@ -5773,7 +7054,7 @@
       </w:pPr>
     </w:lvl>
   </w:abstractNum>
-  <w:abstractNum w:abstractNumId="5">
+  <w:abstractNum w:abstractNumId="8">
     <w:nsid w:val="546E3451"/>
     <w:multiLevelType w:val="hybridMultilevel"/>
     <w:tmpl w:val="F10E6C62"/>
@@ -5862,23 +7143,147 @@
       </w:pPr>
     </w:lvl>
   </w:abstractNum>
+  <w:abstractNum w:abstractNumId="9">
+    <w:nsid w:val="61A30038"/>
+    <w:multiLevelType w:val="hybridMultilevel"/>
+    <w:tmpl w:val="3AF4F86E"/>
+    <w:lvl w:ilvl="0" w:tplc="E7CC1C70">
+      <w:numFmt w:val="bullet"/>
+      <w:lvlText w:val=""/>
+      <w:lvlJc w:val="left"/>
+      <w:pPr>
+        <w:ind w:left="720" w:hanging="360"/>
+      </w:pPr>
+      <w:rPr>
+        <w:rFonts w:ascii="Symbol" w:eastAsiaTheme="minorHAnsi" w:hAnsi="Symbol" w:cstheme="minorBidi" w:hint="default"/>
+      </w:rPr>
+    </w:lvl>
+    <w:lvl w:ilvl="1" w:tplc="0C0A0003" w:tentative="1">
+      <w:start w:val="1"/>
+      <w:numFmt w:val="bullet"/>
+      <w:lvlText w:val="o"/>
+      <w:lvlJc w:val="left"/>
+      <w:pPr>
+        <w:ind w:left="1440" w:hanging="360"/>
+      </w:pPr>
+      <w:rPr>
+        <w:rFonts w:ascii="Courier New" w:hAnsi="Courier New" w:cs="Courier New" w:hint="default"/>
+      </w:rPr>
+    </w:lvl>
+    <w:lvl w:ilvl="2" w:tplc="0C0A0005" w:tentative="1">
+      <w:start w:val="1"/>
+      <w:numFmt w:val="bullet"/>
+      <w:lvlText w:val=""/>
+      <w:lvlJc w:val="left"/>
+      <w:pPr>
+        <w:ind w:left="2160" w:hanging="360"/>
+      </w:pPr>
+      <w:rPr>
+        <w:rFonts w:ascii="Wingdings" w:hAnsi="Wingdings" w:hint="default"/>
+      </w:rPr>
+    </w:lvl>
+    <w:lvl w:ilvl="3" w:tplc="0C0A0001" w:tentative="1">
+      <w:start w:val="1"/>
+      <w:numFmt w:val="bullet"/>
+      <w:lvlText w:val=""/>
+      <w:lvlJc w:val="left"/>
+      <w:pPr>
+        <w:ind w:left="2880" w:hanging="360"/>
+      </w:pPr>
+      <w:rPr>
+        <w:rFonts w:ascii="Symbol" w:hAnsi="Symbol" w:hint="default"/>
+      </w:rPr>
+    </w:lvl>
+    <w:lvl w:ilvl="4" w:tplc="0C0A0003" w:tentative="1">
+      <w:start w:val="1"/>
+      <w:numFmt w:val="bullet"/>
+      <w:lvlText w:val="o"/>
+      <w:lvlJc w:val="left"/>
+      <w:pPr>
+        <w:ind w:left="3600" w:hanging="360"/>
+      </w:pPr>
+      <w:rPr>
+        <w:rFonts w:ascii="Courier New" w:hAnsi="Courier New" w:cs="Courier New" w:hint="default"/>
+      </w:rPr>
+    </w:lvl>
+    <w:lvl w:ilvl="5" w:tplc="0C0A0005" w:tentative="1">
+      <w:start w:val="1"/>
+      <w:numFmt w:val="bullet"/>
+      <w:lvlText w:val=""/>
+      <w:lvlJc w:val="left"/>
+      <w:pPr>
+        <w:ind w:left="4320" w:hanging="360"/>
+      </w:pPr>
+      <w:rPr>
+        <w:rFonts w:ascii="Wingdings" w:hAnsi="Wingdings" w:hint="default"/>
+      </w:rPr>
+    </w:lvl>
+    <w:lvl w:ilvl="6" w:tplc="0C0A0001" w:tentative="1">
+      <w:start w:val="1"/>
+      <w:numFmt w:val="bullet"/>
+      <w:lvlText w:val=""/>
+      <w:lvlJc w:val="left"/>
+      <w:pPr>
+        <w:ind w:left="5040" w:hanging="360"/>
+      </w:pPr>
+      <w:rPr>
+        <w:rFonts w:ascii="Symbol" w:hAnsi="Symbol" w:hint="default"/>
+      </w:rPr>
+    </w:lvl>
+    <w:lvl w:ilvl="7" w:tplc="0C0A0003" w:tentative="1">
+      <w:start w:val="1"/>
+      <w:numFmt w:val="bullet"/>
+      <w:lvlText w:val="o"/>
+      <w:lvlJc w:val="left"/>
+      <w:pPr>
+        <w:ind w:left="5760" w:hanging="360"/>
+      </w:pPr>
+      <w:rPr>
+        <w:rFonts w:ascii="Courier New" w:hAnsi="Courier New" w:cs="Courier New" w:hint="default"/>
+      </w:rPr>
+    </w:lvl>
+    <w:lvl w:ilvl="8" w:tplc="0C0A0005" w:tentative="1">
+      <w:start w:val="1"/>
+      <w:numFmt w:val="bullet"/>
+      <w:lvlText w:val=""/>
+      <w:lvlJc w:val="left"/>
+      <w:pPr>
+        <w:ind w:left="6480" w:hanging="360"/>
+      </w:pPr>
+      <w:rPr>
+        <w:rFonts w:ascii="Wingdings" w:hAnsi="Wingdings" w:hint="default"/>
+      </w:rPr>
+    </w:lvl>
+  </w:abstractNum>
   <w:num w:numId="1">
-    <w:abstractNumId w:val="2"/>
+    <w:abstractNumId w:val="3"/>
   </w:num>
   <w:num w:numId="2">
-    <w:abstractNumId w:val="5"/>
+    <w:abstractNumId w:val="8"/>
   </w:num>
   <w:num w:numId="3">
     <w:abstractNumId w:val="0"/>
   </w:num>
   <w:num w:numId="4">
+    <w:abstractNumId w:val="2"/>
+  </w:num>
+  <w:num w:numId="5">
+    <w:abstractNumId w:val="7"/>
+  </w:num>
+  <w:num w:numId="6">
+    <w:abstractNumId w:val="5"/>
+  </w:num>
+  <w:num w:numId="7">
+    <w:abstractNumId w:val="4"/>
+  </w:num>
+  <w:num w:numId="8">
     <w:abstractNumId w:val="1"/>
   </w:num>
-  <w:num w:numId="5">
-    <w:abstractNumId w:val="4"/>
+  <w:num w:numId="9">
+    <w:abstractNumId w:val="6"/>
   </w:num>
-  <w:num w:numId="6">
-    <w:abstractNumId w:val="3"/>
+  <w:num w:numId="10">
+    <w:abstractNumId w:val="9"/>
   </w:num>
 </w:numbering>
 </file>
@@ -7149,7 +8554,7 @@
 </file>
 
 <file path=customXml/itemProps1.xml><?xml version="1.0" encoding="utf-8"?>
-<ds:datastoreItem xmlns:ds="http://schemas.openxmlformats.org/officeDocument/2006/customXml" ds:itemID="{6E166156-99A4-43C4-A9FE-2D151BBDE42B}">
+<ds:datastoreItem xmlns:ds="http://schemas.openxmlformats.org/officeDocument/2006/customXml" ds:itemID="{A7223106-98B2-4509-A219-B70D0449D4EA}">
   <ds:schemaRefs>
     <ds:schemaRef ds:uri="http://schemas.openxmlformats.org/officeDocument/2006/bibliography"/>
   </ds:schemaRefs>

</xml_diff>